<commit_message>
Xử lí Ui và event hoàn chỉnh của Manager (Giai đoạn 1) và Đặc tả từng form
</commit_message>
<xml_diff>
--- a/Specific description.docx
+++ b/Specific description.docx
@@ -59,13 +59,18 @@
         <w:t xml:space="preserve"> Add Staff</w:t>
       </w:r>
       <w:r>
-        <w:t xml:space="preserve"> ( </w:t>
+        <w:t xml:space="preserve"> </w:t>
+      </w:r>
+      <w:proofErr w:type="gramStart"/>
+      <w:r>
+        <w:t xml:space="preserve">( </w:t>
       </w:r>
       <w:proofErr w:type="spellStart"/>
       <w:r>
         <w:t>dùng</w:t>
       </w:r>
       <w:proofErr w:type="spellEnd"/>
+      <w:proofErr w:type="gramEnd"/>
       <w:r>
         <w:t xml:space="preserve"> </w:t>
       </w:r>
@@ -654,13 +659,18 @@
       </w:r>
       <w:proofErr w:type="spellEnd"/>
       <w:r>
-        <w:t xml:space="preserve"> ( </w:t>
+        <w:t xml:space="preserve"> </w:t>
+      </w:r>
+      <w:proofErr w:type="gramStart"/>
+      <w:r>
+        <w:t xml:space="preserve">( </w:t>
       </w:r>
       <w:proofErr w:type="spellStart"/>
       <w:r>
         <w:t>bằng</w:t>
       </w:r>
       <w:proofErr w:type="spellEnd"/>
+      <w:proofErr w:type="gramEnd"/>
       <w:r>
         <w:t xml:space="preserve"> 2 </w:t>
       </w:r>
@@ -831,6 +841,7 @@
         <w:t xml:space="preserve"> form </w:t>
       </w:r>
       <w:proofErr w:type="spellStart"/>
+      <w:proofErr w:type="gramStart"/>
       <w:r>
         <w:t>kế</w:t>
       </w:r>
@@ -843,6 +854,7 @@
         <w:t>thừa</w:t>
       </w:r>
       <w:proofErr w:type="spellEnd"/>
+      <w:proofErr w:type="gramEnd"/>
       <w:r>
         <w:t xml:space="preserve"> </w:t>
       </w:r>
@@ -1319,10 +1331,12 @@
         <w:t xml:space="preserve"> where </w:t>
       </w:r>
       <w:proofErr w:type="spellStart"/>
+      <w:proofErr w:type="gramStart"/>
       <w:r>
         <w:t>NV.LayOff</w:t>
       </w:r>
       <w:proofErr w:type="spellEnd"/>
+      <w:proofErr w:type="gramEnd"/>
       <w:r>
         <w:t xml:space="preserve"> == False</w:t>
       </w:r>
@@ -2003,6 +2017,7 @@
         <w:t xml:space="preserve">Ý </w:t>
       </w:r>
       <w:proofErr w:type="spellStart"/>
+      <w:proofErr w:type="gramStart"/>
       <w:r>
         <w:t>Tưởng</w:t>
       </w:r>
@@ -2010,6 +2025,7 @@
       <w:r>
         <w:t xml:space="preserve"> :</w:t>
       </w:r>
+      <w:proofErr w:type="gramEnd"/>
     </w:p>
     <w:p>
       <w:pPr>
@@ -2338,13 +2354,18 @@
       </w:r>
       <w:proofErr w:type="spellEnd"/>
       <w:r>
-        <w:t xml:space="preserve"> ( </w:t>
+        <w:t xml:space="preserve"> </w:t>
+      </w:r>
+      <w:proofErr w:type="gramStart"/>
+      <w:r>
+        <w:t xml:space="preserve">( </w:t>
       </w:r>
       <w:proofErr w:type="spellStart"/>
       <w:r>
         <w:t>mở</w:t>
       </w:r>
       <w:proofErr w:type="spellEnd"/>
+      <w:proofErr w:type="gramEnd"/>
       <w:r>
         <w:t xml:space="preserve"> </w:t>
       </w:r>
@@ -2577,13 +2598,18 @@
       </w:r>
       <w:proofErr w:type="spellEnd"/>
       <w:r>
-        <w:t xml:space="preserve"> Park ( </w:t>
+        <w:t xml:space="preserve"> Park </w:t>
+      </w:r>
+      <w:proofErr w:type="gramStart"/>
+      <w:r>
+        <w:t xml:space="preserve">( </w:t>
       </w:r>
       <w:proofErr w:type="spellStart"/>
       <w:r>
         <w:t>giả</w:t>
       </w:r>
       <w:proofErr w:type="spellEnd"/>
+      <w:proofErr w:type="gramEnd"/>
       <w:r>
         <w:t xml:space="preserve"> </w:t>
       </w:r>
@@ -2846,8 +2872,13 @@
         </w:numPr>
       </w:pPr>
       <w:r>
-        <w:t xml:space="preserve"> Edit park</w:t>
-      </w:r>
+        <w:t xml:space="preserve"> </w:t>
+      </w:r>
+      <w:proofErr w:type="gramStart"/>
+      <w:r>
+        <w:t>Edit park</w:t>
+      </w:r>
+      <w:proofErr w:type="gramEnd"/>
     </w:p>
     <w:p>
       <w:pPr>
@@ -3016,11 +3047,16 @@
       </w:r>
       <w:proofErr w:type="spellEnd"/>
       <w:r>
-        <w:t xml:space="preserve"> Add form </w:t>
+        <w:t xml:space="preserve"> Add </w:t>
+      </w:r>
+      <w:proofErr w:type="gramStart"/>
+      <w:r>
+        <w:t xml:space="preserve">form </w:t>
       </w:r>
       <w:r>
         <w:t>.</w:t>
       </w:r>
+      <w:proofErr w:type="gramEnd"/>
     </w:p>
     <w:p>
       <w:pPr>
@@ -3032,116 +3068,334 @@
       </w:pPr>
       <w:proofErr w:type="spellStart"/>
       <w:r>
+        <w:rPr>
+          <w:color w:val="FF0000"/>
+        </w:rPr>
         <w:t>Vấn</w:t>
       </w:r>
       <w:proofErr w:type="spellEnd"/>
       <w:r>
-        <w:t xml:space="preserve"> </w:t>
-      </w:r>
-      <w:proofErr w:type="spellStart"/>
-      <w:r>
+        <w:rPr>
+          <w:color w:val="FF0000"/>
+        </w:rPr>
+        <w:t xml:space="preserve"> </w:t>
+      </w:r>
+      <w:proofErr w:type="spellStart"/>
+      <w:r>
+        <w:rPr>
+          <w:color w:val="FF0000"/>
+        </w:rPr>
         <w:t>đề</w:t>
       </w:r>
       <w:proofErr w:type="spellEnd"/>
       <w:r>
+        <w:rPr>
+          <w:color w:val="FF0000"/>
+        </w:rPr>
         <w:t xml:space="preserve">: Khi </w:t>
       </w:r>
       <w:proofErr w:type="spellStart"/>
       <w:r>
+        <w:rPr>
+          <w:color w:val="FF0000"/>
+        </w:rPr>
         <w:t>thay</w:t>
       </w:r>
       <w:proofErr w:type="spellEnd"/>
       <w:r>
-        <w:t xml:space="preserve"> </w:t>
-      </w:r>
-      <w:proofErr w:type="spellStart"/>
-      <w:r>
+        <w:rPr>
+          <w:color w:val="FF0000"/>
+        </w:rPr>
+        <w:t xml:space="preserve"> </w:t>
+      </w:r>
+      <w:proofErr w:type="spellStart"/>
+      <w:r>
+        <w:rPr>
+          <w:color w:val="FF0000"/>
+        </w:rPr>
         <w:t>đổi</w:t>
       </w:r>
       <w:proofErr w:type="spellEnd"/>
       <w:r>
-        <w:t xml:space="preserve"> </w:t>
-      </w:r>
-      <w:proofErr w:type="spellStart"/>
-      <w:r>
+        <w:rPr>
+          <w:color w:val="FF0000"/>
+        </w:rPr>
+        <w:t xml:space="preserve"> </w:t>
+      </w:r>
+      <w:proofErr w:type="spellStart"/>
+      <w:r>
+        <w:rPr>
+          <w:color w:val="FF0000"/>
+        </w:rPr>
         <w:t>Sức</w:t>
       </w:r>
       <w:proofErr w:type="spellEnd"/>
       <w:r>
-        <w:t xml:space="preserve"> </w:t>
-      </w:r>
-      <w:proofErr w:type="spellStart"/>
-      <w:r>
+        <w:rPr>
+          <w:color w:val="FF0000"/>
+        </w:rPr>
+        <w:t xml:space="preserve"> </w:t>
+      </w:r>
+      <w:proofErr w:type="spellStart"/>
+      <w:r>
+        <w:rPr>
+          <w:color w:val="FF0000"/>
+        </w:rPr>
         <w:t>chứa</w:t>
       </w:r>
       <w:proofErr w:type="spellEnd"/>
       <w:r>
-        <w:t xml:space="preserve"> </w:t>
-      </w:r>
-      <w:proofErr w:type="spellStart"/>
-      <w:r>
+        <w:rPr>
+          <w:color w:val="FF0000"/>
+        </w:rPr>
+        <w:t xml:space="preserve"> </w:t>
+      </w:r>
+      <w:proofErr w:type="spellStart"/>
+      <w:r>
+        <w:rPr>
+          <w:color w:val="FF0000"/>
+        </w:rPr>
         <w:t>dẫn</w:t>
       </w:r>
       <w:proofErr w:type="spellEnd"/>
       <w:r>
-        <w:t xml:space="preserve"> </w:t>
-      </w:r>
-      <w:proofErr w:type="spellStart"/>
-      <w:r>
+        <w:rPr>
+          <w:color w:val="FF0000"/>
+        </w:rPr>
+        <w:t xml:space="preserve"> </w:t>
+      </w:r>
+      <w:proofErr w:type="spellStart"/>
+      <w:r>
+        <w:rPr>
+          <w:color w:val="FF0000"/>
+        </w:rPr>
         <w:t>tới</w:t>
       </w:r>
       <w:proofErr w:type="spellEnd"/>
       <w:r>
-        <w:t xml:space="preserve"> </w:t>
-      </w:r>
-      <w:proofErr w:type="spellStart"/>
-      <w:r>
+        <w:rPr>
+          <w:color w:val="FF0000"/>
+        </w:rPr>
+        <w:t xml:space="preserve"> </w:t>
+      </w:r>
+      <w:proofErr w:type="spellStart"/>
+      <w:r>
+        <w:rPr>
+          <w:color w:val="FF0000"/>
+        </w:rPr>
         <w:t>số</w:t>
       </w:r>
       <w:proofErr w:type="spellEnd"/>
       <w:r>
-        <w:t xml:space="preserve"> </w:t>
-      </w:r>
-      <w:proofErr w:type="spellStart"/>
-      <w:r>
+        <w:rPr>
+          <w:color w:val="FF0000"/>
+        </w:rPr>
+        <w:t xml:space="preserve"> </w:t>
+      </w:r>
+      <w:proofErr w:type="spellStart"/>
+      <w:r>
+        <w:rPr>
+          <w:color w:val="FF0000"/>
+        </w:rPr>
         <w:t>lược</w:t>
       </w:r>
       <w:proofErr w:type="spellEnd"/>
       <w:r>
-        <w:t xml:space="preserve"> </w:t>
-      </w:r>
-      <w:proofErr w:type="spellStart"/>
-      <w:r>
+        <w:rPr>
+          <w:color w:val="FF0000"/>
+        </w:rPr>
+        <w:t xml:space="preserve"> </w:t>
+      </w:r>
+      <w:proofErr w:type="spellStart"/>
+      <w:r>
+        <w:rPr>
+          <w:color w:val="FF0000"/>
+        </w:rPr>
         <w:t>chỗ</w:t>
       </w:r>
       <w:proofErr w:type="spellEnd"/>
       <w:r>
-        <w:t xml:space="preserve"> </w:t>
-      </w:r>
-      <w:proofErr w:type="spellStart"/>
-      <w:r>
+        <w:rPr>
+          <w:color w:val="FF0000"/>
+        </w:rPr>
+        <w:t xml:space="preserve"> </w:t>
+      </w:r>
+      <w:proofErr w:type="spellStart"/>
+      <w:r>
+        <w:rPr>
+          <w:color w:val="FF0000"/>
+        </w:rPr>
         <w:t>trống</w:t>
       </w:r>
       <w:proofErr w:type="spellEnd"/>
       <w:r>
-        <w:t xml:space="preserve"> </w:t>
-      </w:r>
-      <w:proofErr w:type="spellStart"/>
-      <w:r>
+        <w:rPr>
+          <w:color w:val="FF0000"/>
+        </w:rPr>
+        <w:t xml:space="preserve"> </w:t>
+      </w:r>
+      <w:proofErr w:type="spellStart"/>
+      <w:r>
+        <w:rPr>
+          <w:color w:val="FF0000"/>
+        </w:rPr>
         <w:t>thay</w:t>
       </w:r>
       <w:proofErr w:type="spellEnd"/>
       <w:r>
-        <w:t xml:space="preserve"> </w:t>
-      </w:r>
-      <w:proofErr w:type="spellStart"/>
-      <w:r>
+        <w:rPr>
+          <w:color w:val="FF0000"/>
+        </w:rPr>
+        <w:t xml:space="preserve"> </w:t>
+      </w:r>
+      <w:proofErr w:type="spellStart"/>
+      <w:r>
+        <w:rPr>
+          <w:color w:val="FF0000"/>
+        </w:rPr>
         <w:t>đổi</w:t>
       </w:r>
       <w:proofErr w:type="spellEnd"/>
       <w:r>
+        <w:rPr>
+          <w:color w:val="FF0000"/>
+        </w:rPr>
         <w:t>.</w:t>
       </w:r>
+    </w:p>
+    <w:p>
+      <w:pPr>
+        <w:pStyle w:val="ListParagraph"/>
+        <w:numPr>
+          <w:ilvl w:val="1"/>
+          <w:numId w:val="2"/>
+        </w:numPr>
+      </w:pPr>
+      <w:r>
+        <w:t xml:space="preserve"> Delete Park</w:t>
+      </w:r>
+    </w:p>
+    <w:p>
+      <w:pPr>
+        <w:pStyle w:val="ListParagraph"/>
+      </w:pPr>
+      <w:r>
+        <w:lastRenderedPageBreak/>
+        <w:drawing>
+          <wp:inline distT="0" distB="0" distL="0" distR="0" wp14:anchorId="291BE25A" wp14:editId="793E826C">
+            <wp:extent cx="5943600" cy="3434080"/>
+            <wp:effectExtent l="0" t="0" r="0" b="0"/>
+            <wp:docPr id="9" name="Picture 9"/>
+            <wp:cNvGraphicFramePr>
+              <a:graphicFrameLocks xmlns:a="http://schemas.openxmlformats.org/drawingml/2006/main" noChangeAspect="1"/>
+            </wp:cNvGraphicFramePr>
+            <a:graphic xmlns:a="http://schemas.openxmlformats.org/drawingml/2006/main">
+              <a:graphicData uri="http://schemas.openxmlformats.org/drawingml/2006/picture">
+                <pic:pic xmlns:pic="http://schemas.openxmlformats.org/drawingml/2006/picture">
+                  <pic:nvPicPr>
+                    <pic:cNvPr id="1" name=""/>
+                    <pic:cNvPicPr/>
+                  </pic:nvPicPr>
+                  <pic:blipFill>
+                    <a:blip r:embed="rId12"/>
+                    <a:stretch>
+                      <a:fillRect/>
+                    </a:stretch>
+                  </pic:blipFill>
+                  <pic:spPr>
+                    <a:xfrm>
+                      <a:off x="0" y="0"/>
+                      <a:ext cx="5943600" cy="3434080"/>
+                    </a:xfrm>
+                    <a:prstGeom prst="rect">
+                      <a:avLst/>
+                    </a:prstGeom>
+                  </pic:spPr>
+                </pic:pic>
+              </a:graphicData>
+            </a:graphic>
+          </wp:inline>
+        </w:drawing>
+      </w:r>
+    </w:p>
+    <w:p>
+      <w:pPr>
+        <w:pStyle w:val="ListParagraph"/>
+      </w:pPr>
+      <w:proofErr w:type="spellStart"/>
+      <w:r>
+        <w:t>Xóa</w:t>
+      </w:r>
+      <w:proofErr w:type="spellEnd"/>
+      <w:r>
+        <w:t xml:space="preserve"> </w:t>
+      </w:r>
+      <w:proofErr w:type="spellStart"/>
+      <w:r>
+        <w:t>toàn</w:t>
+      </w:r>
+      <w:proofErr w:type="spellEnd"/>
+      <w:r>
+        <w:t xml:space="preserve"> </w:t>
+      </w:r>
+      <w:proofErr w:type="spellStart"/>
+      <w:r>
+        <w:t>bộ</w:t>
+      </w:r>
+      <w:proofErr w:type="spellEnd"/>
+      <w:r>
+        <w:t xml:space="preserve"> </w:t>
+      </w:r>
+      <w:proofErr w:type="spellStart"/>
+      <w:r>
+        <w:t>dữ</w:t>
+      </w:r>
+      <w:proofErr w:type="spellEnd"/>
+      <w:r>
+        <w:t xml:space="preserve"> </w:t>
+      </w:r>
+      <w:proofErr w:type="spellStart"/>
+      <w:r>
+        <w:t>liệu</w:t>
+      </w:r>
+      <w:proofErr w:type="spellEnd"/>
+      <w:r>
+        <w:t xml:space="preserve"> </w:t>
+      </w:r>
+      <w:proofErr w:type="spellStart"/>
+      <w:r>
+        <w:t>liên</w:t>
+      </w:r>
+      <w:proofErr w:type="spellEnd"/>
+      <w:r>
+        <w:t xml:space="preserve"> </w:t>
+      </w:r>
+      <w:proofErr w:type="spellStart"/>
+      <w:r>
+        <w:t>quan</w:t>
+      </w:r>
+      <w:proofErr w:type="spellEnd"/>
+      <w:r>
+        <w:t xml:space="preserve"> </w:t>
+      </w:r>
+      <w:proofErr w:type="spellStart"/>
+      <w:r>
+        <w:t>tới</w:t>
+      </w:r>
+      <w:proofErr w:type="spellEnd"/>
+      <w:r>
+        <w:t xml:space="preserve"> </w:t>
+      </w:r>
+      <w:proofErr w:type="gramStart"/>
+      <w:r>
+        <w:t>Name park</w:t>
+      </w:r>
+      <w:proofErr w:type="gramEnd"/>
+    </w:p>
+    <w:p>
+      <w:pPr>
+        <w:pStyle w:val="ListParagraph"/>
+      </w:pPr>
     </w:p>
     <w:p>
       <w:pPr>

</xml_diff>

<commit_message>
Chỉnh sửa nhỏ server_Ip
</commit_message>
<xml_diff>
--- a/Specific description.docx
+++ b/Specific description.docx
@@ -38,15 +38,7 @@
         <w:t xml:space="preserve"> Add Staff</w:t>
       </w:r>
       <w:r>
-        <w:t xml:space="preserve"> </w:t>
-      </w:r>
-      <w:proofErr w:type="gramStart"/>
-      <w:r>
-        <w:t>( dùng</w:t>
-      </w:r>
-      <w:proofErr w:type="gramEnd"/>
-      <w:r>
-        <w:t xml:space="preserve"> chung cho cả Thợ và NVVP)</w:t>
+        <w:t xml:space="preserve"> ( dùng chung cho cả Thợ và NVVP)</w:t>
       </w:r>
     </w:p>
     <w:p>
@@ -183,15 +175,7 @@
         </w:numPr>
       </w:pPr>
       <w:r>
-        <w:t xml:space="preserve">Để trảnh trùng lặp lại dữ liệu cho 2 form Staff và Officer: Tạo một biến trong form và nhận bằng 1 nếu là Thợ </w:t>
-      </w:r>
-      <w:proofErr w:type="gramStart"/>
-      <w:r>
-        <w:t>( bằng</w:t>
-      </w:r>
-      <w:proofErr w:type="gramEnd"/>
-      <w:r>
-        <w:t xml:space="preserve"> 2 là Nhân viên văn phòng).</w:t>
+        <w:t>Để trảnh trùng lặp lại dữ liệu cho 2 form Staff và Officer: Tạo một biến trong form và nhận bằng 1 nếu là Thợ ( bằng 2 là Nhân viên văn phòng).</w:t>
       </w:r>
     </w:p>
     <w:p>
@@ -278,15 +262,7 @@
         <w:pStyle w:val="ListParagraph"/>
       </w:pPr>
       <w:r>
-        <w:t xml:space="preserve">Dùng form </w:t>
-      </w:r>
-      <w:proofErr w:type="gramStart"/>
-      <w:r>
-        <w:t>kế  thừa</w:t>
-      </w:r>
-      <w:proofErr w:type="gramEnd"/>
-      <w:r>
-        <w:t xml:space="preserve"> nên gioogns với form add tuy nhiên vẫn kiểm tra xem ID và Tài khoản sau mỗi lần Update đã tồn tại hay chưa</w:t>
+        <w:t>Dùng form kế  thừa nên gioogns với form add tuy nhiên vẫn kiểm tra xem ID và Tài khoản sau mỗi lần Update đã tồn tại hay chưa</w:t>
       </w:r>
     </w:p>
     <w:p>
@@ -397,15 +373,7 @@
         <w:t>LayOff</w:t>
       </w:r>
       <w:r>
-        <w:t xml:space="preserve"> là true, và kiểm tra truy vấn của các form khác them điều triện where </w:t>
-      </w:r>
-      <w:proofErr w:type="gramStart"/>
-      <w:r>
-        <w:t>NV.LayOff</w:t>
-      </w:r>
-      <w:proofErr w:type="gramEnd"/>
-      <w:r>
-        <w:t xml:space="preserve"> == False</w:t>
+        <w:t xml:space="preserve"> là true, và kiểm tra truy vấn của các form khác them điều triện where NV.LayOff == False</w:t>
       </w:r>
     </w:p>
     <w:p>
@@ -617,13 +585,8 @@
         </w:numPr>
       </w:pPr>
       <w:r>
-        <w:t xml:space="preserve">Ý </w:t>
-      </w:r>
-      <w:proofErr w:type="gramStart"/>
-      <w:r>
-        <w:t>Tưởng :</w:t>
-      </w:r>
-      <w:proofErr w:type="gramEnd"/>
+        <w:t>Ý Tưởng :</w:t>
+      </w:r>
     </w:p>
     <w:p>
       <w:pPr>
@@ -670,18 +633,22 @@
         </w:numPr>
       </w:pPr>
       <w:r>
-        <w:t>Giao diện chính</w:t>
-      </w:r>
-      <w:r>
-        <w:t xml:space="preserve"> </w:t>
-      </w:r>
-      <w:proofErr w:type="gramStart"/>
-      <w:r>
-        <w:t>( mở</w:t>
-      </w:r>
-      <w:proofErr w:type="gramEnd"/>
-      <w:r>
-        <w:t xml:space="preserve"> từ FormManager)</w:t>
+        <w:t xml:space="preserve">Giao diện </w:t>
+      </w:r>
+      <w:r>
+        <w:rPr>
+          <w:u w:val="single"/>
+        </w:rPr>
+        <w:t>chính</w:t>
+      </w:r>
+      <w:r>
+        <w:rPr>
+          <w:u w:val="single"/>
+        </w:rPr>
+        <w:t xml:space="preserve"> ( mở từ FormManager</w:t>
+      </w:r>
+      <w:r>
+        <w:t>)</w:t>
       </w:r>
     </w:p>
     <w:p>
@@ -739,15 +706,7 @@
       </w:pPr>
       <w:r>
         <w:lastRenderedPageBreak/>
-        <w:t xml:space="preserve">Ý tưởng: Đặt tên cho Park, sức chứa và kéo theo đó tạo tất cả các chỗ trống theo Sức chứa của Park </w:t>
-      </w:r>
-      <w:proofErr w:type="gramStart"/>
-      <w:r>
-        <w:t>( giả</w:t>
-      </w:r>
-      <w:proofErr w:type="gramEnd"/>
-      <w:r>
-        <w:t xml:space="preserve"> sử có 10 sức chứa cho Car thì tạo ra 10 chỗ trống ) theo dạng TenPark_LoaiXe_STT.</w:t>
+        <w:t>Ý tưởng: Đặt tên cho Park, sức chứa và kéo theo đó tạo tất cả các chỗ trống theo Sức chứa của Park ( giả sử có 10 sức chứa cho Car thì tạo ra 10 chỗ trống ) theo dạng TenPark_LoaiXe_STT.</w:t>
       </w:r>
     </w:p>
     <w:p>
@@ -771,13 +730,8 @@
         </w:numPr>
       </w:pPr>
       <w:r>
-        <w:t xml:space="preserve"> </w:t>
-      </w:r>
-      <w:proofErr w:type="gramStart"/>
-      <w:r>
-        <w:t>Edit park</w:t>
-      </w:r>
-      <w:proofErr w:type="gramEnd"/>
+        <w:t xml:space="preserve"> Edit park</w:t>
+      </w:r>
     </w:p>
     <w:p>
       <w:pPr>
@@ -879,6 +833,12 @@
           <w:color w:val="FF0000"/>
         </w:rPr>
         <w:t xml:space="preserve"> Chỉ được thay đổi dữ liệu khi bãi xe không có người đỗ.</w:t>
+      </w:r>
+      <w:r>
+        <w:rPr>
+          <w:color w:val="FF0000"/>
+        </w:rPr>
+        <w:t xml:space="preserve"> ( Đã xong)</w:t>
       </w:r>
     </w:p>
     <w:p>
@@ -944,13 +904,8 @@
         <w:pStyle w:val="ListParagraph"/>
       </w:pPr>
       <w:r>
-        <w:t xml:space="preserve">Xóa toàn bộ dữ liệu liên quan tới </w:t>
-      </w:r>
-      <w:proofErr w:type="gramStart"/>
-      <w:r>
-        <w:t>Name park</w:t>
-      </w:r>
-      <w:proofErr w:type="gramEnd"/>
+        <w:t>Xóa toàn bộ dữ liệu liên quan tới Name park</w:t>
+      </w:r>
     </w:p>
     <w:p>
       <w:pPr>

</xml_diff>

<commit_message>
Biển số xe 2 dòng
</commit_message>
<xml_diff>
--- a/Specific description.docx
+++ b/Specific description.docx
@@ -905,6 +905,87 @@
       </w:pPr>
       <w:r>
         <w:t>Xóa toàn bộ dữ liệu liên quan tới Name park</w:t>
+      </w:r>
+      <w:r>
+        <w:br w:type="page"/>
+      </w:r>
+    </w:p>
+    <w:p>
+      <w:pPr>
+        <w:pStyle w:val="ListParagraph"/>
+      </w:pPr>
+      <w:r>
+        <w:lastRenderedPageBreak/>
+        <w:t>Ứng dụng sử dụng</w:t>
+      </w:r>
+    </w:p>
+    <w:p>
+      <w:pPr>
+        <w:pStyle w:val="ListParagraph"/>
+      </w:pPr>
+      <w:r>
+        <w:t>Github</w:t>
+      </w:r>
+    </w:p>
+    <w:p>
+      <w:pPr>
+        <w:pStyle w:val="ListParagraph"/>
+      </w:pPr>
+    </w:p>
+    <w:p>
+      <w:pPr>
+        <w:pStyle w:val="ListParagraph"/>
+      </w:pPr>
+      <w:r>
+        <w:t>RoboFlow</w:t>
+      </w:r>
+      <w:r>
+        <w:t>: Xây dựng model nhận diện kí tự</w:t>
+      </w:r>
+    </w:p>
+    <w:p>
+      <w:pPr>
+        <w:pStyle w:val="ListParagraph"/>
+      </w:pPr>
+      <w:r>
+        <w:rPr>
+          <w:noProof/>
+        </w:rPr>
+        <w:drawing>
+          <wp:inline distT="0" distB="0" distL="0" distR="0" wp14:anchorId="35115D07" wp14:editId="2D17B0F5">
+            <wp:extent cx="5943600" cy="3343275"/>
+            <wp:effectExtent l="0" t="0" r="0" b="9525"/>
+            <wp:docPr id="7" name="Picture 7"/>
+            <wp:cNvGraphicFramePr>
+              <a:graphicFrameLocks xmlns:a="http://schemas.openxmlformats.org/drawingml/2006/main" noChangeAspect="1"/>
+            </wp:cNvGraphicFramePr>
+            <a:graphic xmlns:a="http://schemas.openxmlformats.org/drawingml/2006/main">
+              <a:graphicData uri="http://schemas.openxmlformats.org/drawingml/2006/picture">
+                <pic:pic xmlns:pic="http://schemas.openxmlformats.org/drawingml/2006/picture">
+                  <pic:nvPicPr>
+                    <pic:cNvPr id="1" name=""/>
+                    <pic:cNvPicPr/>
+                  </pic:nvPicPr>
+                  <pic:blipFill>
+                    <a:blip r:embed="rId13"/>
+                    <a:stretch>
+                      <a:fillRect/>
+                    </a:stretch>
+                  </pic:blipFill>
+                  <pic:spPr>
+                    <a:xfrm>
+                      <a:off x="0" y="0"/>
+                      <a:ext cx="5943600" cy="3343275"/>
+                    </a:xfrm>
+                    <a:prstGeom prst="rect">
+                      <a:avLst/>
+                    </a:prstGeom>
+                  </pic:spPr>
+                </pic:pic>
+              </a:graphicData>
+            </a:graphic>
+          </wp:inline>
+        </w:drawing>
       </w:r>
     </w:p>
     <w:p>

</xml_diff>

<commit_message>
Form NV Văn phòng
</commit_message>
<xml_diff>
--- a/Specific description.docx
+++ b/Specific description.docx
@@ -22,8 +22,29 @@
           <w:numId w:val="2"/>
         </w:numPr>
       </w:pPr>
-      <w:r>
-        <w:t xml:space="preserve">Quản lí Thợ </w:t>
+      <w:proofErr w:type="spellStart"/>
+      <w:r>
+        <w:t>Quản</w:t>
+      </w:r>
+      <w:proofErr w:type="spellEnd"/>
+      <w:r>
+        <w:t xml:space="preserve"> </w:t>
+      </w:r>
+      <w:proofErr w:type="spellStart"/>
+      <w:r>
+        <w:t>lí</w:t>
+      </w:r>
+      <w:proofErr w:type="spellEnd"/>
+      <w:r>
+        <w:t xml:space="preserve"> </w:t>
+      </w:r>
+      <w:proofErr w:type="spellStart"/>
+      <w:r>
+        <w:t>Thợ</w:t>
+      </w:r>
+      <w:proofErr w:type="spellEnd"/>
+      <w:r>
+        <w:t xml:space="preserve"> </w:t>
       </w:r>
     </w:p>
     <w:p>
@@ -38,15 +59,89 @@
         <w:t xml:space="preserve"> Add Staff</w:t>
       </w:r>
       <w:r>
-        <w:t xml:space="preserve"> ( dùng chung cho cả Thợ và NVVP)</w:t>
-      </w:r>
-    </w:p>
-    <w:p>
-      <w:pPr>
-        <w:pStyle w:val="ListParagraph"/>
-      </w:pPr>
-      <w:r>
-        <w:t>Bố cục chính:</w:t>
+        <w:t xml:space="preserve"> </w:t>
+      </w:r>
+      <w:proofErr w:type="gramStart"/>
+      <w:r>
+        <w:t xml:space="preserve">( </w:t>
+      </w:r>
+      <w:proofErr w:type="spellStart"/>
+      <w:r>
+        <w:t>dùng</w:t>
+      </w:r>
+      <w:proofErr w:type="spellEnd"/>
+      <w:proofErr w:type="gramEnd"/>
+      <w:r>
+        <w:t xml:space="preserve"> </w:t>
+      </w:r>
+      <w:proofErr w:type="spellStart"/>
+      <w:r>
+        <w:t>chung</w:t>
+      </w:r>
+      <w:proofErr w:type="spellEnd"/>
+      <w:r>
+        <w:t xml:space="preserve"> </w:t>
+      </w:r>
+      <w:proofErr w:type="spellStart"/>
+      <w:r>
+        <w:t>cho</w:t>
+      </w:r>
+      <w:proofErr w:type="spellEnd"/>
+      <w:r>
+        <w:t xml:space="preserve"> </w:t>
+      </w:r>
+      <w:proofErr w:type="spellStart"/>
+      <w:r>
+        <w:t>cả</w:t>
+      </w:r>
+      <w:proofErr w:type="spellEnd"/>
+      <w:r>
+        <w:t xml:space="preserve"> </w:t>
+      </w:r>
+      <w:proofErr w:type="spellStart"/>
+      <w:r>
+        <w:t>Thợ</w:t>
+      </w:r>
+      <w:proofErr w:type="spellEnd"/>
+      <w:r>
+        <w:t xml:space="preserve"> </w:t>
+      </w:r>
+      <w:proofErr w:type="spellStart"/>
+      <w:r>
+        <w:t>và</w:t>
+      </w:r>
+      <w:proofErr w:type="spellEnd"/>
+      <w:r>
+        <w:t xml:space="preserve"> NVVP)</w:t>
+      </w:r>
+    </w:p>
+    <w:p>
+      <w:pPr>
+        <w:pStyle w:val="ListParagraph"/>
+      </w:pPr>
+      <w:proofErr w:type="spellStart"/>
+      <w:r>
+        <w:t>Bố</w:t>
+      </w:r>
+      <w:proofErr w:type="spellEnd"/>
+      <w:r>
+        <w:t xml:space="preserve"> </w:t>
+      </w:r>
+      <w:proofErr w:type="spellStart"/>
+      <w:r>
+        <w:t>cục</w:t>
+      </w:r>
+      <w:proofErr w:type="spellEnd"/>
+      <w:r>
+        <w:t xml:space="preserve"> </w:t>
+      </w:r>
+      <w:proofErr w:type="spellStart"/>
+      <w:r>
+        <w:t>chính</w:t>
+      </w:r>
+      <w:proofErr w:type="spellEnd"/>
+      <w:r>
+        <w:t>:</w:t>
       </w:r>
     </w:p>
     <w:p>
@@ -102,8 +197,53 @@
           <w:numId w:val="4"/>
         </w:numPr>
       </w:pPr>
-      <w:r>
-        <w:t xml:space="preserve">Các Ngoại lệ cần xử lí </w:t>
+      <w:proofErr w:type="spellStart"/>
+      <w:r>
+        <w:t>Các</w:t>
+      </w:r>
+      <w:proofErr w:type="spellEnd"/>
+      <w:r>
+        <w:t xml:space="preserve"> </w:t>
+      </w:r>
+      <w:proofErr w:type="spellStart"/>
+      <w:r>
+        <w:t>Ngoại</w:t>
+      </w:r>
+      <w:proofErr w:type="spellEnd"/>
+      <w:r>
+        <w:t xml:space="preserve"> </w:t>
+      </w:r>
+      <w:proofErr w:type="spellStart"/>
+      <w:r>
+        <w:t>lệ</w:t>
+      </w:r>
+      <w:proofErr w:type="spellEnd"/>
+      <w:r>
+        <w:t xml:space="preserve"> </w:t>
+      </w:r>
+      <w:proofErr w:type="spellStart"/>
+      <w:r>
+        <w:t>cần</w:t>
+      </w:r>
+      <w:proofErr w:type="spellEnd"/>
+      <w:r>
+        <w:t xml:space="preserve"> </w:t>
+      </w:r>
+      <w:proofErr w:type="spellStart"/>
+      <w:r>
+        <w:t>xử</w:t>
+      </w:r>
+      <w:proofErr w:type="spellEnd"/>
+      <w:r>
+        <w:t xml:space="preserve"> </w:t>
+      </w:r>
+      <w:proofErr w:type="spellStart"/>
+      <w:r>
+        <w:t>lí</w:t>
+      </w:r>
+      <w:proofErr w:type="spellEnd"/>
+      <w:r>
+        <w:t xml:space="preserve"> </w:t>
       </w:r>
     </w:p>
     <w:p>
@@ -115,8 +255,29 @@
         </w:numPr>
       </w:pPr>
       <w:r>
-        <w:t>ID không được trùng</w:t>
-      </w:r>
+        <w:t xml:space="preserve">ID </w:t>
+      </w:r>
+      <w:proofErr w:type="spellStart"/>
+      <w:r>
+        <w:t>không</w:t>
+      </w:r>
+      <w:proofErr w:type="spellEnd"/>
+      <w:r>
+        <w:t xml:space="preserve"> </w:t>
+      </w:r>
+      <w:proofErr w:type="spellStart"/>
+      <w:r>
+        <w:t>được</w:t>
+      </w:r>
+      <w:proofErr w:type="spellEnd"/>
+      <w:r>
+        <w:t xml:space="preserve"> </w:t>
+      </w:r>
+      <w:proofErr w:type="spellStart"/>
+      <w:r>
+        <w:t>trùng</w:t>
+      </w:r>
+      <w:proofErr w:type="spellEnd"/>
     </w:p>
     <w:p>
       <w:pPr>
@@ -126,9 +287,51 @@
           <w:numId w:val="5"/>
         </w:numPr>
       </w:pPr>
-      <w:r>
-        <w:t>Tài khoản đã tồn tại hay chưa</w:t>
-      </w:r>
+      <w:proofErr w:type="spellStart"/>
+      <w:r>
+        <w:t>Tài</w:t>
+      </w:r>
+      <w:proofErr w:type="spellEnd"/>
+      <w:r>
+        <w:t xml:space="preserve"> </w:t>
+      </w:r>
+      <w:proofErr w:type="spellStart"/>
+      <w:r>
+        <w:t>khoản</w:t>
+      </w:r>
+      <w:proofErr w:type="spellEnd"/>
+      <w:r>
+        <w:t xml:space="preserve"> </w:t>
+      </w:r>
+      <w:proofErr w:type="spellStart"/>
+      <w:r>
+        <w:t>đã</w:t>
+      </w:r>
+      <w:proofErr w:type="spellEnd"/>
+      <w:r>
+        <w:t xml:space="preserve"> </w:t>
+      </w:r>
+      <w:proofErr w:type="spellStart"/>
+      <w:r>
+        <w:t>tồn</w:t>
+      </w:r>
+      <w:proofErr w:type="spellEnd"/>
+      <w:r>
+        <w:t xml:space="preserve"> </w:t>
+      </w:r>
+      <w:proofErr w:type="spellStart"/>
+      <w:r>
+        <w:t>tại</w:t>
+      </w:r>
+      <w:proofErr w:type="spellEnd"/>
+      <w:r>
+        <w:t xml:space="preserve"> hay </w:t>
+      </w:r>
+      <w:proofErr w:type="spellStart"/>
+      <w:r>
+        <w:t>chưa</w:t>
+      </w:r>
+      <w:proofErr w:type="spellEnd"/>
     </w:p>
     <w:p>
       <w:pPr>
@@ -138,9 +341,75 @@
           <w:numId w:val="5"/>
         </w:numPr>
       </w:pPr>
-      <w:r>
-        <w:t>Tất cả các ô cần nhập đầy đủ dữ liệu</w:t>
-      </w:r>
+      <w:proofErr w:type="spellStart"/>
+      <w:r>
+        <w:t>Tất</w:t>
+      </w:r>
+      <w:proofErr w:type="spellEnd"/>
+      <w:r>
+        <w:t xml:space="preserve"> </w:t>
+      </w:r>
+      <w:proofErr w:type="spellStart"/>
+      <w:r>
+        <w:t>cả</w:t>
+      </w:r>
+      <w:proofErr w:type="spellEnd"/>
+      <w:r>
+        <w:t xml:space="preserve"> </w:t>
+      </w:r>
+      <w:proofErr w:type="spellStart"/>
+      <w:r>
+        <w:t>các</w:t>
+      </w:r>
+      <w:proofErr w:type="spellEnd"/>
+      <w:r>
+        <w:t xml:space="preserve"> ô </w:t>
+      </w:r>
+      <w:proofErr w:type="spellStart"/>
+      <w:r>
+        <w:t>cần</w:t>
+      </w:r>
+      <w:proofErr w:type="spellEnd"/>
+      <w:r>
+        <w:t xml:space="preserve"> </w:t>
+      </w:r>
+      <w:proofErr w:type="spellStart"/>
+      <w:r>
+        <w:t>nhập</w:t>
+      </w:r>
+      <w:proofErr w:type="spellEnd"/>
+      <w:r>
+        <w:t xml:space="preserve"> </w:t>
+      </w:r>
+      <w:proofErr w:type="spellStart"/>
+      <w:r>
+        <w:t>đầy</w:t>
+      </w:r>
+      <w:proofErr w:type="spellEnd"/>
+      <w:r>
+        <w:t xml:space="preserve"> </w:t>
+      </w:r>
+      <w:proofErr w:type="spellStart"/>
+      <w:r>
+        <w:t>đủ</w:t>
+      </w:r>
+      <w:proofErr w:type="spellEnd"/>
+      <w:r>
+        <w:t xml:space="preserve"> </w:t>
+      </w:r>
+      <w:proofErr w:type="spellStart"/>
+      <w:r>
+        <w:t>dữ</w:t>
+      </w:r>
+      <w:proofErr w:type="spellEnd"/>
+      <w:r>
+        <w:t xml:space="preserve"> </w:t>
+      </w:r>
+      <w:proofErr w:type="spellStart"/>
+      <w:r>
+        <w:t>liệu</w:t>
+      </w:r>
+      <w:proofErr w:type="spellEnd"/>
     </w:p>
     <w:p>
       <w:pPr>
@@ -150,8 +419,53 @@
           <w:numId w:val="5"/>
         </w:numPr>
       </w:pPr>
-      <w:r>
-        <w:t>Yêu cầu ô Email cần nhập đầy đủ @gmail.com</w:t>
+      <w:proofErr w:type="spellStart"/>
+      <w:r>
+        <w:t>Yêu</w:t>
+      </w:r>
+      <w:proofErr w:type="spellEnd"/>
+      <w:r>
+        <w:t xml:space="preserve"> </w:t>
+      </w:r>
+      <w:proofErr w:type="spellStart"/>
+      <w:r>
+        <w:t>cầu</w:t>
+      </w:r>
+      <w:proofErr w:type="spellEnd"/>
+      <w:r>
+        <w:t xml:space="preserve"> ô Email </w:t>
+      </w:r>
+      <w:proofErr w:type="spellStart"/>
+      <w:r>
+        <w:t>cần</w:t>
+      </w:r>
+      <w:proofErr w:type="spellEnd"/>
+      <w:r>
+        <w:t xml:space="preserve"> </w:t>
+      </w:r>
+      <w:proofErr w:type="spellStart"/>
+      <w:r>
+        <w:t>nhập</w:t>
+      </w:r>
+      <w:proofErr w:type="spellEnd"/>
+      <w:r>
+        <w:t xml:space="preserve"> </w:t>
+      </w:r>
+      <w:proofErr w:type="spellStart"/>
+      <w:r>
+        <w:t>đầy</w:t>
+      </w:r>
+      <w:proofErr w:type="spellEnd"/>
+      <w:r>
+        <w:t xml:space="preserve"> </w:t>
+      </w:r>
+      <w:proofErr w:type="spellStart"/>
+      <w:r>
+        <w:t>đủ</w:t>
+      </w:r>
+      <w:proofErr w:type="spellEnd"/>
+      <w:r>
+        <w:t xml:space="preserve"> @gmail.com</w:t>
       </w:r>
     </w:p>
     <w:p>
@@ -163,7 +477,31 @@
         </w:numPr>
       </w:pPr>
       <w:r>
-        <w:t>Ý tưởng thực hiện Add form</w:t>
+        <w:t xml:space="preserve">Ý </w:t>
+      </w:r>
+      <w:proofErr w:type="spellStart"/>
+      <w:r>
+        <w:t>tưởng</w:t>
+      </w:r>
+      <w:proofErr w:type="spellEnd"/>
+      <w:r>
+        <w:t xml:space="preserve"> </w:t>
+      </w:r>
+      <w:proofErr w:type="spellStart"/>
+      <w:r>
+        <w:t>thực</w:t>
+      </w:r>
+      <w:proofErr w:type="spellEnd"/>
+      <w:r>
+        <w:t xml:space="preserve"> </w:t>
+      </w:r>
+      <w:proofErr w:type="spellStart"/>
+      <w:r>
+        <w:t>hiện</w:t>
+      </w:r>
+      <w:proofErr w:type="spellEnd"/>
+      <w:r>
+        <w:t xml:space="preserve"> Add form</w:t>
       </w:r>
     </w:p>
     <w:p>
@@ -174,8 +512,210 @@
           <w:numId w:val="5"/>
         </w:numPr>
       </w:pPr>
-      <w:r>
-        <w:t>Để trảnh trùng lặp lại dữ liệu cho 2 form Staff và Officer: Tạo một biến trong form và nhận bằng 1 nếu là Thợ ( bằng 2 là Nhân viên văn phòng).</w:t>
+      <w:proofErr w:type="spellStart"/>
+      <w:r>
+        <w:t>Để</w:t>
+      </w:r>
+      <w:proofErr w:type="spellEnd"/>
+      <w:r>
+        <w:t xml:space="preserve"> </w:t>
+      </w:r>
+      <w:proofErr w:type="spellStart"/>
+      <w:r>
+        <w:t>trảnh</w:t>
+      </w:r>
+      <w:proofErr w:type="spellEnd"/>
+      <w:r>
+        <w:t xml:space="preserve"> </w:t>
+      </w:r>
+      <w:proofErr w:type="spellStart"/>
+      <w:r>
+        <w:t>trùng</w:t>
+      </w:r>
+      <w:proofErr w:type="spellEnd"/>
+      <w:r>
+        <w:t xml:space="preserve"> </w:t>
+      </w:r>
+      <w:proofErr w:type="spellStart"/>
+      <w:r>
+        <w:t>lặp</w:t>
+      </w:r>
+      <w:proofErr w:type="spellEnd"/>
+      <w:r>
+        <w:t xml:space="preserve"> </w:t>
+      </w:r>
+      <w:proofErr w:type="spellStart"/>
+      <w:r>
+        <w:t>lại</w:t>
+      </w:r>
+      <w:proofErr w:type="spellEnd"/>
+      <w:r>
+        <w:t xml:space="preserve"> </w:t>
+      </w:r>
+      <w:proofErr w:type="spellStart"/>
+      <w:r>
+        <w:t>dữ</w:t>
+      </w:r>
+      <w:proofErr w:type="spellEnd"/>
+      <w:r>
+        <w:t xml:space="preserve"> </w:t>
+      </w:r>
+      <w:proofErr w:type="spellStart"/>
+      <w:r>
+        <w:t>liệu</w:t>
+      </w:r>
+      <w:proofErr w:type="spellEnd"/>
+      <w:r>
+        <w:t xml:space="preserve"> </w:t>
+      </w:r>
+      <w:proofErr w:type="spellStart"/>
+      <w:r>
+        <w:t>cho</w:t>
+      </w:r>
+      <w:proofErr w:type="spellEnd"/>
+      <w:r>
+        <w:t xml:space="preserve"> 2 form Staff </w:t>
+      </w:r>
+      <w:proofErr w:type="spellStart"/>
+      <w:r>
+        <w:t>và</w:t>
+      </w:r>
+      <w:proofErr w:type="spellEnd"/>
+      <w:r>
+        <w:t xml:space="preserve"> Officer: </w:t>
+      </w:r>
+      <w:proofErr w:type="spellStart"/>
+      <w:r>
+        <w:t>Tạo</w:t>
+      </w:r>
+      <w:proofErr w:type="spellEnd"/>
+      <w:r>
+        <w:t xml:space="preserve"> </w:t>
+      </w:r>
+      <w:proofErr w:type="spellStart"/>
+      <w:r>
+        <w:t>một</w:t>
+      </w:r>
+      <w:proofErr w:type="spellEnd"/>
+      <w:r>
+        <w:t xml:space="preserve"> </w:t>
+      </w:r>
+      <w:proofErr w:type="spellStart"/>
+      <w:r>
+        <w:t>biến</w:t>
+      </w:r>
+      <w:proofErr w:type="spellEnd"/>
+      <w:r>
+        <w:t xml:space="preserve"> </w:t>
+      </w:r>
+      <w:proofErr w:type="spellStart"/>
+      <w:r>
+        <w:t>trong</w:t>
+      </w:r>
+      <w:proofErr w:type="spellEnd"/>
+      <w:r>
+        <w:t xml:space="preserve"> form </w:t>
+      </w:r>
+      <w:proofErr w:type="spellStart"/>
+      <w:r>
+        <w:t>và</w:t>
+      </w:r>
+      <w:proofErr w:type="spellEnd"/>
+      <w:r>
+        <w:t xml:space="preserve"> </w:t>
+      </w:r>
+      <w:proofErr w:type="spellStart"/>
+      <w:r>
+        <w:t>nhận</w:t>
+      </w:r>
+      <w:proofErr w:type="spellEnd"/>
+      <w:r>
+        <w:t xml:space="preserve"> </w:t>
+      </w:r>
+      <w:proofErr w:type="spellStart"/>
+      <w:r>
+        <w:t>bằng</w:t>
+      </w:r>
+      <w:proofErr w:type="spellEnd"/>
+      <w:r>
+        <w:t xml:space="preserve"> 1 </w:t>
+      </w:r>
+      <w:proofErr w:type="spellStart"/>
+      <w:r>
+        <w:t>nếu</w:t>
+      </w:r>
+      <w:proofErr w:type="spellEnd"/>
+      <w:r>
+        <w:t xml:space="preserve"> </w:t>
+      </w:r>
+      <w:proofErr w:type="spellStart"/>
+      <w:r>
+        <w:t>là</w:t>
+      </w:r>
+      <w:proofErr w:type="spellEnd"/>
+      <w:r>
+        <w:t xml:space="preserve"> </w:t>
+      </w:r>
+      <w:proofErr w:type="spellStart"/>
+      <w:r>
+        <w:t>Thợ</w:t>
+      </w:r>
+      <w:proofErr w:type="spellEnd"/>
+      <w:r>
+        <w:t xml:space="preserve"> </w:t>
+      </w:r>
+      <w:proofErr w:type="gramStart"/>
+      <w:r>
+        <w:t xml:space="preserve">( </w:t>
+      </w:r>
+      <w:proofErr w:type="spellStart"/>
+      <w:r>
+        <w:t>bằng</w:t>
+      </w:r>
+      <w:proofErr w:type="spellEnd"/>
+      <w:proofErr w:type="gramEnd"/>
+      <w:r>
+        <w:t xml:space="preserve"> 2 </w:t>
+      </w:r>
+      <w:proofErr w:type="spellStart"/>
+      <w:r>
+        <w:t>là</w:t>
+      </w:r>
+      <w:proofErr w:type="spellEnd"/>
+      <w:r>
+        <w:t xml:space="preserve"> </w:t>
+      </w:r>
+      <w:proofErr w:type="spellStart"/>
+      <w:r>
+        <w:t>Nhân</w:t>
+      </w:r>
+      <w:proofErr w:type="spellEnd"/>
+      <w:r>
+        <w:t xml:space="preserve"> </w:t>
+      </w:r>
+      <w:proofErr w:type="spellStart"/>
+      <w:r>
+        <w:t>viên</w:t>
+      </w:r>
+      <w:proofErr w:type="spellEnd"/>
+      <w:r>
+        <w:t xml:space="preserve"> </w:t>
+      </w:r>
+      <w:proofErr w:type="spellStart"/>
+      <w:r>
+        <w:t>văn</w:t>
+      </w:r>
+      <w:proofErr w:type="spellEnd"/>
+      <w:r>
+        <w:t xml:space="preserve"> </w:t>
+      </w:r>
+      <w:proofErr w:type="spellStart"/>
+      <w:r>
+        <w:t>phòng</w:t>
+      </w:r>
+      <w:proofErr w:type="spellEnd"/>
+      <w:r>
+        <w:t>).</w:t>
       </w:r>
     </w:p>
     <w:p>
@@ -186,8 +726,45 @@
           <w:numId w:val="5"/>
         </w:numPr>
       </w:pPr>
-      <w:r>
-        <w:t>Sử dụng form kế thừa cho Form Add, Edit, Detail</w:t>
+      <w:proofErr w:type="spellStart"/>
+      <w:r>
+        <w:t>Sử</w:t>
+      </w:r>
+      <w:proofErr w:type="spellEnd"/>
+      <w:r>
+        <w:t xml:space="preserve"> </w:t>
+      </w:r>
+      <w:proofErr w:type="spellStart"/>
+      <w:r>
+        <w:t>dụng</w:t>
+      </w:r>
+      <w:proofErr w:type="spellEnd"/>
+      <w:r>
+        <w:t xml:space="preserve"> form </w:t>
+      </w:r>
+      <w:proofErr w:type="spellStart"/>
+      <w:r>
+        <w:t>kế</w:t>
+      </w:r>
+      <w:proofErr w:type="spellEnd"/>
+      <w:r>
+        <w:t xml:space="preserve"> </w:t>
+      </w:r>
+      <w:proofErr w:type="spellStart"/>
+      <w:r>
+        <w:t>thừa</w:t>
+      </w:r>
+      <w:proofErr w:type="spellEnd"/>
+      <w:r>
+        <w:t xml:space="preserve"> </w:t>
+      </w:r>
+      <w:proofErr w:type="spellStart"/>
+      <w:r>
+        <w:t>cho</w:t>
+      </w:r>
+      <w:proofErr w:type="spellEnd"/>
+      <w:r>
+        <w:t xml:space="preserve"> Form Add, Edit, Detail</w:t>
       </w:r>
     </w:p>
     <w:p>
@@ -261,9 +838,181 @@
       <w:pPr>
         <w:pStyle w:val="ListParagraph"/>
       </w:pPr>
-      <w:r>
-        <w:t>Dùng form kế  thừa nên gioogns với form add tuy nhiên vẫn kiểm tra xem ID và Tài khoản sau mỗi lần Update đã tồn tại hay chưa</w:t>
-      </w:r>
+      <w:proofErr w:type="spellStart"/>
+      <w:r>
+        <w:t>Dùng</w:t>
+      </w:r>
+      <w:proofErr w:type="spellEnd"/>
+      <w:r>
+        <w:t xml:space="preserve"> form </w:t>
+      </w:r>
+      <w:proofErr w:type="spellStart"/>
+      <w:proofErr w:type="gramStart"/>
+      <w:r>
+        <w:t>kế</w:t>
+      </w:r>
+      <w:proofErr w:type="spellEnd"/>
+      <w:r>
+        <w:t xml:space="preserve">  </w:t>
+      </w:r>
+      <w:proofErr w:type="spellStart"/>
+      <w:r>
+        <w:t>thừa</w:t>
+      </w:r>
+      <w:proofErr w:type="spellEnd"/>
+      <w:proofErr w:type="gramEnd"/>
+      <w:r>
+        <w:t xml:space="preserve"> </w:t>
+      </w:r>
+      <w:proofErr w:type="spellStart"/>
+      <w:r>
+        <w:t>nên</w:t>
+      </w:r>
+      <w:proofErr w:type="spellEnd"/>
+      <w:r>
+        <w:t xml:space="preserve"> </w:t>
+      </w:r>
+      <w:proofErr w:type="spellStart"/>
+      <w:r>
+        <w:t>gioogns</w:t>
+      </w:r>
+      <w:proofErr w:type="spellEnd"/>
+      <w:r>
+        <w:t xml:space="preserve"> </w:t>
+      </w:r>
+      <w:proofErr w:type="spellStart"/>
+      <w:r>
+        <w:t>với</w:t>
+      </w:r>
+      <w:proofErr w:type="spellEnd"/>
+      <w:r>
+        <w:t xml:space="preserve"> form add </w:t>
+      </w:r>
+      <w:proofErr w:type="spellStart"/>
+      <w:r>
+        <w:t>tuy</w:t>
+      </w:r>
+      <w:proofErr w:type="spellEnd"/>
+      <w:r>
+        <w:t xml:space="preserve"> </w:t>
+      </w:r>
+      <w:proofErr w:type="spellStart"/>
+      <w:r>
+        <w:t>nhiên</w:t>
+      </w:r>
+      <w:proofErr w:type="spellEnd"/>
+      <w:r>
+        <w:t xml:space="preserve"> </w:t>
+      </w:r>
+      <w:proofErr w:type="spellStart"/>
+      <w:r>
+        <w:t>vẫn</w:t>
+      </w:r>
+      <w:proofErr w:type="spellEnd"/>
+      <w:r>
+        <w:t xml:space="preserve"> </w:t>
+      </w:r>
+      <w:proofErr w:type="spellStart"/>
+      <w:r>
+        <w:t>kiểm</w:t>
+      </w:r>
+      <w:proofErr w:type="spellEnd"/>
+      <w:r>
+        <w:t xml:space="preserve"> </w:t>
+      </w:r>
+      <w:proofErr w:type="spellStart"/>
+      <w:r>
+        <w:t>tra</w:t>
+      </w:r>
+      <w:proofErr w:type="spellEnd"/>
+      <w:r>
+        <w:t xml:space="preserve"> </w:t>
+      </w:r>
+      <w:proofErr w:type="spellStart"/>
+      <w:r>
+        <w:t>xem</w:t>
+      </w:r>
+      <w:proofErr w:type="spellEnd"/>
+      <w:r>
+        <w:t xml:space="preserve"> ID </w:t>
+      </w:r>
+      <w:proofErr w:type="spellStart"/>
+      <w:r>
+        <w:t>và</w:t>
+      </w:r>
+      <w:proofErr w:type="spellEnd"/>
+      <w:r>
+        <w:t xml:space="preserve"> </w:t>
+      </w:r>
+      <w:proofErr w:type="spellStart"/>
+      <w:r>
+        <w:t>Tài</w:t>
+      </w:r>
+      <w:proofErr w:type="spellEnd"/>
+      <w:r>
+        <w:t xml:space="preserve"> </w:t>
+      </w:r>
+      <w:proofErr w:type="spellStart"/>
+      <w:r>
+        <w:t>khoản</w:t>
+      </w:r>
+      <w:proofErr w:type="spellEnd"/>
+      <w:r>
+        <w:t xml:space="preserve"> </w:t>
+      </w:r>
+      <w:proofErr w:type="spellStart"/>
+      <w:r>
+        <w:t>sau</w:t>
+      </w:r>
+      <w:proofErr w:type="spellEnd"/>
+      <w:r>
+        <w:t xml:space="preserve"> </w:t>
+      </w:r>
+      <w:proofErr w:type="spellStart"/>
+      <w:r>
+        <w:t>mỗi</w:t>
+      </w:r>
+      <w:proofErr w:type="spellEnd"/>
+      <w:r>
+        <w:t xml:space="preserve"> </w:t>
+      </w:r>
+      <w:proofErr w:type="spellStart"/>
+      <w:r>
+        <w:t>lần</w:t>
+      </w:r>
+      <w:proofErr w:type="spellEnd"/>
+      <w:r>
+        <w:t xml:space="preserve"> Update </w:t>
+      </w:r>
+      <w:proofErr w:type="spellStart"/>
+      <w:r>
+        <w:t>đã</w:t>
+      </w:r>
+      <w:proofErr w:type="spellEnd"/>
+      <w:r>
+        <w:t xml:space="preserve"> </w:t>
+      </w:r>
+      <w:proofErr w:type="spellStart"/>
+      <w:r>
+        <w:t>tồn</w:t>
+      </w:r>
+      <w:proofErr w:type="spellEnd"/>
+      <w:r>
+        <w:t xml:space="preserve"> </w:t>
+      </w:r>
+      <w:proofErr w:type="spellStart"/>
+      <w:r>
+        <w:t>tại</w:t>
+      </w:r>
+      <w:proofErr w:type="spellEnd"/>
+      <w:r>
+        <w:t xml:space="preserve"> hay </w:t>
+      </w:r>
+      <w:proofErr w:type="spellStart"/>
+      <w:r>
+        <w:t>chưa</w:t>
+      </w:r>
+      <w:proofErr w:type="spellEnd"/>
     </w:p>
     <w:p>
       <w:pPr>
@@ -282,7 +1031,23 @@
         <w:pStyle w:val="ListParagraph"/>
       </w:pPr>
       <w:r>
-        <w:t xml:space="preserve">Giao diện chính </w:t>
+        <w:t xml:space="preserve">Giao </w:t>
+      </w:r>
+      <w:proofErr w:type="spellStart"/>
+      <w:r>
+        <w:t>diện</w:t>
+      </w:r>
+      <w:proofErr w:type="spellEnd"/>
+      <w:r>
+        <w:t xml:space="preserve"> </w:t>
+      </w:r>
+      <w:proofErr w:type="spellStart"/>
+      <w:r>
+        <w:t>chính</w:t>
+      </w:r>
+      <w:proofErr w:type="spellEnd"/>
+      <w:r>
+        <w:t xml:space="preserve"> </w:t>
       </w:r>
     </w:p>
     <w:p>
@@ -340,7 +1105,15 @@
         </w:numPr>
       </w:pPr>
       <w:r>
-        <w:t xml:space="preserve">Ý tưởng: </w:t>
+        <w:t xml:space="preserve">Ý </w:t>
+      </w:r>
+      <w:proofErr w:type="spellStart"/>
+      <w:r>
+        <w:t>tưởng</w:t>
+      </w:r>
+      <w:proofErr w:type="spellEnd"/>
+      <w:r>
+        <w:t xml:space="preserve">: </w:t>
       </w:r>
     </w:p>
     <w:p>
@@ -352,7 +1125,71 @@
         </w:numPr>
       </w:pPr>
       <w:r>
-        <w:t xml:space="preserve">Form này được gọi từ FormManager dưới hình thức </w:t>
+        <w:t xml:space="preserve">Form </w:t>
+      </w:r>
+      <w:proofErr w:type="spellStart"/>
+      <w:r>
+        <w:t>này</w:t>
+      </w:r>
+      <w:proofErr w:type="spellEnd"/>
+      <w:r>
+        <w:t xml:space="preserve"> </w:t>
+      </w:r>
+      <w:proofErr w:type="spellStart"/>
+      <w:r>
+        <w:t>được</w:t>
+      </w:r>
+      <w:proofErr w:type="spellEnd"/>
+      <w:r>
+        <w:t xml:space="preserve"> </w:t>
+      </w:r>
+      <w:proofErr w:type="spellStart"/>
+      <w:r>
+        <w:t>gọi</w:t>
+      </w:r>
+      <w:proofErr w:type="spellEnd"/>
+      <w:r>
+        <w:t xml:space="preserve"> </w:t>
+      </w:r>
+      <w:proofErr w:type="spellStart"/>
+      <w:r>
+        <w:t>từ</w:t>
+      </w:r>
+      <w:proofErr w:type="spellEnd"/>
+      <w:r>
+        <w:t xml:space="preserve"> </w:t>
+      </w:r>
+      <w:proofErr w:type="spellStart"/>
+      <w:r>
+        <w:t>FormManager</w:t>
+      </w:r>
+      <w:proofErr w:type="spellEnd"/>
+      <w:r>
+        <w:t xml:space="preserve"> </w:t>
+      </w:r>
+      <w:proofErr w:type="spellStart"/>
+      <w:r>
+        <w:t>dưới</w:t>
+      </w:r>
+      <w:proofErr w:type="spellEnd"/>
+      <w:r>
+        <w:t xml:space="preserve"> </w:t>
+      </w:r>
+      <w:proofErr w:type="spellStart"/>
+      <w:r>
+        <w:t>hình</w:t>
+      </w:r>
+      <w:proofErr w:type="spellEnd"/>
+      <w:r>
+        <w:t xml:space="preserve"> </w:t>
+      </w:r>
+      <w:proofErr w:type="spellStart"/>
+      <w:r>
+        <w:t>thức</w:t>
+      </w:r>
+      <w:proofErr w:type="spellEnd"/>
+      <w:r>
+        <w:t xml:space="preserve"> </w:t>
       </w:r>
       <w:r>
         <w:t>Child Form</w:t>
@@ -366,14 +1203,151 @@
           <w:numId w:val="5"/>
         </w:numPr>
       </w:pPr>
-      <w:r>
-        <w:t xml:space="preserve">Gán dữ liệu cho cột </w:t>
-      </w:r>
+      <w:proofErr w:type="spellStart"/>
+      <w:r>
+        <w:t>Gán</w:t>
+      </w:r>
+      <w:proofErr w:type="spellEnd"/>
+      <w:r>
+        <w:t xml:space="preserve"> </w:t>
+      </w:r>
+      <w:proofErr w:type="spellStart"/>
+      <w:r>
+        <w:t>dữ</w:t>
+      </w:r>
+      <w:proofErr w:type="spellEnd"/>
+      <w:r>
+        <w:t xml:space="preserve"> </w:t>
+      </w:r>
+      <w:proofErr w:type="spellStart"/>
+      <w:r>
+        <w:t>liệu</w:t>
+      </w:r>
+      <w:proofErr w:type="spellEnd"/>
+      <w:r>
+        <w:t xml:space="preserve"> </w:t>
+      </w:r>
+      <w:proofErr w:type="spellStart"/>
+      <w:r>
+        <w:t>cho</w:t>
+      </w:r>
+      <w:proofErr w:type="spellEnd"/>
+      <w:r>
+        <w:t xml:space="preserve"> </w:t>
+      </w:r>
+      <w:proofErr w:type="spellStart"/>
+      <w:r>
+        <w:t>cột</w:t>
+      </w:r>
+      <w:proofErr w:type="spellEnd"/>
+      <w:r>
+        <w:t xml:space="preserve"> </w:t>
+      </w:r>
+      <w:proofErr w:type="spellStart"/>
       <w:r>
         <w:t>LayOff</w:t>
       </w:r>
-      <w:r>
-        <w:t xml:space="preserve"> là true, và kiểm tra truy vấn của các form khác them điều triện where NV.LayOff == False</w:t>
+      <w:proofErr w:type="spellEnd"/>
+      <w:r>
+        <w:t xml:space="preserve"> </w:t>
+      </w:r>
+      <w:proofErr w:type="spellStart"/>
+      <w:r>
+        <w:t>là</w:t>
+      </w:r>
+      <w:proofErr w:type="spellEnd"/>
+      <w:r>
+        <w:t xml:space="preserve"> true, </w:t>
+      </w:r>
+      <w:proofErr w:type="spellStart"/>
+      <w:r>
+        <w:t>và</w:t>
+      </w:r>
+      <w:proofErr w:type="spellEnd"/>
+      <w:r>
+        <w:t xml:space="preserve"> </w:t>
+      </w:r>
+      <w:proofErr w:type="spellStart"/>
+      <w:r>
+        <w:t>kiểm</w:t>
+      </w:r>
+      <w:proofErr w:type="spellEnd"/>
+      <w:r>
+        <w:t xml:space="preserve"> </w:t>
+      </w:r>
+      <w:proofErr w:type="spellStart"/>
+      <w:r>
+        <w:t>tra</w:t>
+      </w:r>
+      <w:proofErr w:type="spellEnd"/>
+      <w:r>
+        <w:t xml:space="preserve"> </w:t>
+      </w:r>
+      <w:proofErr w:type="spellStart"/>
+      <w:r>
+        <w:t>truy</w:t>
+      </w:r>
+      <w:proofErr w:type="spellEnd"/>
+      <w:r>
+        <w:t xml:space="preserve"> </w:t>
+      </w:r>
+      <w:proofErr w:type="spellStart"/>
+      <w:r>
+        <w:t>vấn</w:t>
+      </w:r>
+      <w:proofErr w:type="spellEnd"/>
+      <w:r>
+        <w:t xml:space="preserve"> </w:t>
+      </w:r>
+      <w:proofErr w:type="spellStart"/>
+      <w:r>
+        <w:t>của</w:t>
+      </w:r>
+      <w:proofErr w:type="spellEnd"/>
+      <w:r>
+        <w:t xml:space="preserve"> </w:t>
+      </w:r>
+      <w:proofErr w:type="spellStart"/>
+      <w:r>
+        <w:t>các</w:t>
+      </w:r>
+      <w:proofErr w:type="spellEnd"/>
+      <w:r>
+        <w:t xml:space="preserve"> form </w:t>
+      </w:r>
+      <w:proofErr w:type="spellStart"/>
+      <w:r>
+        <w:t>khác</w:t>
+      </w:r>
+      <w:proofErr w:type="spellEnd"/>
+      <w:r>
+        <w:t xml:space="preserve"> them </w:t>
+      </w:r>
+      <w:proofErr w:type="spellStart"/>
+      <w:r>
+        <w:t>điều</w:t>
+      </w:r>
+      <w:proofErr w:type="spellEnd"/>
+      <w:r>
+        <w:t xml:space="preserve"> </w:t>
+      </w:r>
+      <w:proofErr w:type="spellStart"/>
+      <w:r>
+        <w:t>triện</w:t>
+      </w:r>
+      <w:proofErr w:type="spellEnd"/>
+      <w:r>
+        <w:t xml:space="preserve"> where </w:t>
+      </w:r>
+      <w:proofErr w:type="spellStart"/>
+      <w:proofErr w:type="gramStart"/>
+      <w:r>
+        <w:t>NV.LayOff</w:t>
+      </w:r>
+      <w:proofErr w:type="spellEnd"/>
+      <w:proofErr w:type="gramEnd"/>
+      <w:r>
+        <w:t xml:space="preserve"> == False</w:t>
       </w:r>
     </w:p>
     <w:p>
@@ -385,7 +1359,15 @@
         </w:numPr>
       </w:pPr>
       <w:r>
-        <w:t>Load lại DV</w:t>
+        <w:t xml:space="preserve">Load </w:t>
+      </w:r>
+      <w:proofErr w:type="spellStart"/>
+      <w:r>
+        <w:t>lại</w:t>
+      </w:r>
+      <w:proofErr w:type="spellEnd"/>
+      <w:r>
+        <w:t xml:space="preserve"> DV</w:t>
       </w:r>
       <w:r>
         <w:t>G</w:t>
@@ -412,7 +1394,23 @@
         </w:numPr>
       </w:pPr>
       <w:r>
-        <w:t xml:space="preserve">Giao diện chính </w:t>
+        <w:t xml:space="preserve">Giao </w:t>
+      </w:r>
+      <w:proofErr w:type="spellStart"/>
+      <w:r>
+        <w:t>diện</w:t>
+      </w:r>
+      <w:proofErr w:type="spellEnd"/>
+      <w:r>
+        <w:t xml:space="preserve"> </w:t>
+      </w:r>
+      <w:proofErr w:type="spellStart"/>
+      <w:r>
+        <w:t>chính</w:t>
+      </w:r>
+      <w:proofErr w:type="spellEnd"/>
+      <w:r>
+        <w:t xml:space="preserve"> </w:t>
       </w:r>
     </w:p>
     <w:p>
@@ -470,8 +1468,13 @@
         </w:numPr>
       </w:pPr>
       <w:r>
-        <w:t>Ý tưởng</w:t>
-      </w:r>
+        <w:t xml:space="preserve">Ý </w:t>
+      </w:r>
+      <w:proofErr w:type="spellStart"/>
+      <w:r>
+        <w:t>tưởng</w:t>
+      </w:r>
+      <w:proofErr w:type="spellEnd"/>
     </w:p>
     <w:p>
       <w:pPr>
@@ -482,8 +1485,413 @@
         </w:numPr>
       </w:pPr>
       <w:r>
-        <w:t>Khi xóa sẽ kéo theo toàn bộ dữ liệu của nhân viên như là Hóa đơn do nhân viên này lên, Hợp đồng do nhân viên này lên, etc. Chính vì vậy DVG chỉ hiển thị những nhna viên nào quá 1 năm mới được quyền xóa để đảm bảo dữ liệu được hoạt động ổn định</w:t>
-      </w:r>
+        <w:t xml:space="preserve">Khi </w:t>
+      </w:r>
+      <w:proofErr w:type="spellStart"/>
+      <w:r>
+        <w:t>xóa</w:t>
+      </w:r>
+      <w:proofErr w:type="spellEnd"/>
+      <w:r>
+        <w:t xml:space="preserve"> </w:t>
+      </w:r>
+      <w:proofErr w:type="spellStart"/>
+      <w:r>
+        <w:t>sẽ</w:t>
+      </w:r>
+      <w:proofErr w:type="spellEnd"/>
+      <w:r>
+        <w:t xml:space="preserve"> </w:t>
+      </w:r>
+      <w:proofErr w:type="spellStart"/>
+      <w:r>
+        <w:t>kéo</w:t>
+      </w:r>
+      <w:proofErr w:type="spellEnd"/>
+      <w:r>
+        <w:t xml:space="preserve"> </w:t>
+      </w:r>
+      <w:proofErr w:type="spellStart"/>
+      <w:r>
+        <w:t>theo</w:t>
+      </w:r>
+      <w:proofErr w:type="spellEnd"/>
+      <w:r>
+        <w:t xml:space="preserve"> </w:t>
+      </w:r>
+      <w:proofErr w:type="spellStart"/>
+      <w:r>
+        <w:t>toàn</w:t>
+      </w:r>
+      <w:proofErr w:type="spellEnd"/>
+      <w:r>
+        <w:t xml:space="preserve"> </w:t>
+      </w:r>
+      <w:proofErr w:type="spellStart"/>
+      <w:r>
+        <w:t>bộ</w:t>
+      </w:r>
+      <w:proofErr w:type="spellEnd"/>
+      <w:r>
+        <w:t xml:space="preserve"> </w:t>
+      </w:r>
+      <w:proofErr w:type="spellStart"/>
+      <w:r>
+        <w:t>dữ</w:t>
+      </w:r>
+      <w:proofErr w:type="spellEnd"/>
+      <w:r>
+        <w:t xml:space="preserve"> </w:t>
+      </w:r>
+      <w:proofErr w:type="spellStart"/>
+      <w:r>
+        <w:t>liệu</w:t>
+      </w:r>
+      <w:proofErr w:type="spellEnd"/>
+      <w:r>
+        <w:t xml:space="preserve"> </w:t>
+      </w:r>
+      <w:proofErr w:type="spellStart"/>
+      <w:r>
+        <w:t>của</w:t>
+      </w:r>
+      <w:proofErr w:type="spellEnd"/>
+      <w:r>
+        <w:t xml:space="preserve"> </w:t>
+      </w:r>
+      <w:proofErr w:type="spellStart"/>
+      <w:r>
+        <w:t>nhân</w:t>
+      </w:r>
+      <w:proofErr w:type="spellEnd"/>
+      <w:r>
+        <w:t xml:space="preserve"> </w:t>
+      </w:r>
+      <w:proofErr w:type="spellStart"/>
+      <w:r>
+        <w:t>viên</w:t>
+      </w:r>
+      <w:proofErr w:type="spellEnd"/>
+      <w:r>
+        <w:t xml:space="preserve"> </w:t>
+      </w:r>
+      <w:proofErr w:type="spellStart"/>
+      <w:r>
+        <w:t>như</w:t>
+      </w:r>
+      <w:proofErr w:type="spellEnd"/>
+      <w:r>
+        <w:t xml:space="preserve"> </w:t>
+      </w:r>
+      <w:proofErr w:type="spellStart"/>
+      <w:r>
+        <w:t>là</w:t>
+      </w:r>
+      <w:proofErr w:type="spellEnd"/>
+      <w:r>
+        <w:t xml:space="preserve"> </w:t>
+      </w:r>
+      <w:proofErr w:type="spellStart"/>
+      <w:r>
+        <w:t>Hóa</w:t>
+      </w:r>
+      <w:proofErr w:type="spellEnd"/>
+      <w:r>
+        <w:t xml:space="preserve"> </w:t>
+      </w:r>
+      <w:proofErr w:type="spellStart"/>
+      <w:r>
+        <w:t>đơn</w:t>
+      </w:r>
+      <w:proofErr w:type="spellEnd"/>
+      <w:r>
+        <w:t xml:space="preserve"> do </w:t>
+      </w:r>
+      <w:proofErr w:type="spellStart"/>
+      <w:r>
+        <w:t>nhân</w:t>
+      </w:r>
+      <w:proofErr w:type="spellEnd"/>
+      <w:r>
+        <w:t xml:space="preserve"> </w:t>
+      </w:r>
+      <w:proofErr w:type="spellStart"/>
+      <w:r>
+        <w:t>viên</w:t>
+      </w:r>
+      <w:proofErr w:type="spellEnd"/>
+      <w:r>
+        <w:t xml:space="preserve"> </w:t>
+      </w:r>
+      <w:proofErr w:type="spellStart"/>
+      <w:r>
+        <w:t>này</w:t>
+      </w:r>
+      <w:proofErr w:type="spellEnd"/>
+      <w:r>
+        <w:t xml:space="preserve"> </w:t>
+      </w:r>
+      <w:proofErr w:type="spellStart"/>
+      <w:r>
+        <w:t>lên</w:t>
+      </w:r>
+      <w:proofErr w:type="spellEnd"/>
+      <w:r>
+        <w:t xml:space="preserve">, </w:t>
+      </w:r>
+      <w:proofErr w:type="spellStart"/>
+      <w:r>
+        <w:t>Hợp</w:t>
+      </w:r>
+      <w:proofErr w:type="spellEnd"/>
+      <w:r>
+        <w:t xml:space="preserve"> </w:t>
+      </w:r>
+      <w:proofErr w:type="spellStart"/>
+      <w:r>
+        <w:t>đồng</w:t>
+      </w:r>
+      <w:proofErr w:type="spellEnd"/>
+      <w:r>
+        <w:t xml:space="preserve"> do </w:t>
+      </w:r>
+      <w:proofErr w:type="spellStart"/>
+      <w:r>
+        <w:t>nhân</w:t>
+      </w:r>
+      <w:proofErr w:type="spellEnd"/>
+      <w:r>
+        <w:t xml:space="preserve"> </w:t>
+      </w:r>
+      <w:proofErr w:type="spellStart"/>
+      <w:r>
+        <w:t>viên</w:t>
+      </w:r>
+      <w:proofErr w:type="spellEnd"/>
+      <w:r>
+        <w:t xml:space="preserve"> </w:t>
+      </w:r>
+      <w:proofErr w:type="spellStart"/>
+      <w:r>
+        <w:t>này</w:t>
+      </w:r>
+      <w:proofErr w:type="spellEnd"/>
+      <w:r>
+        <w:t xml:space="preserve"> </w:t>
+      </w:r>
+      <w:proofErr w:type="spellStart"/>
+      <w:r>
+        <w:t>lên</w:t>
+      </w:r>
+      <w:proofErr w:type="spellEnd"/>
+      <w:r>
+        <w:t xml:space="preserve">, etc. </w:t>
+      </w:r>
+      <w:proofErr w:type="spellStart"/>
+      <w:r>
+        <w:t>Chính</w:t>
+      </w:r>
+      <w:proofErr w:type="spellEnd"/>
+      <w:r>
+        <w:t xml:space="preserve"> </w:t>
+      </w:r>
+      <w:proofErr w:type="spellStart"/>
+      <w:r>
+        <w:t>vì</w:t>
+      </w:r>
+      <w:proofErr w:type="spellEnd"/>
+      <w:r>
+        <w:t xml:space="preserve"> </w:t>
+      </w:r>
+      <w:proofErr w:type="spellStart"/>
+      <w:r>
+        <w:t>vậy</w:t>
+      </w:r>
+      <w:proofErr w:type="spellEnd"/>
+      <w:r>
+        <w:t xml:space="preserve"> DVG </w:t>
+      </w:r>
+      <w:proofErr w:type="spellStart"/>
+      <w:r>
+        <w:t>chỉ</w:t>
+      </w:r>
+      <w:proofErr w:type="spellEnd"/>
+      <w:r>
+        <w:t xml:space="preserve"> </w:t>
+      </w:r>
+      <w:proofErr w:type="spellStart"/>
+      <w:r>
+        <w:t>hiển</w:t>
+      </w:r>
+      <w:proofErr w:type="spellEnd"/>
+      <w:r>
+        <w:t xml:space="preserve"> </w:t>
+      </w:r>
+      <w:proofErr w:type="spellStart"/>
+      <w:r>
+        <w:t>thị</w:t>
+      </w:r>
+      <w:proofErr w:type="spellEnd"/>
+      <w:r>
+        <w:t xml:space="preserve"> </w:t>
+      </w:r>
+      <w:proofErr w:type="spellStart"/>
+      <w:r>
+        <w:t>những</w:t>
+      </w:r>
+      <w:proofErr w:type="spellEnd"/>
+      <w:r>
+        <w:t xml:space="preserve"> </w:t>
+      </w:r>
+      <w:proofErr w:type="spellStart"/>
+      <w:r>
+        <w:t>nhna</w:t>
+      </w:r>
+      <w:proofErr w:type="spellEnd"/>
+      <w:r>
+        <w:t xml:space="preserve"> </w:t>
+      </w:r>
+      <w:proofErr w:type="spellStart"/>
+      <w:r>
+        <w:t>viên</w:t>
+      </w:r>
+      <w:proofErr w:type="spellEnd"/>
+      <w:r>
+        <w:t xml:space="preserve"> </w:t>
+      </w:r>
+      <w:proofErr w:type="spellStart"/>
+      <w:r>
+        <w:t>nào</w:t>
+      </w:r>
+      <w:proofErr w:type="spellEnd"/>
+      <w:r>
+        <w:t xml:space="preserve"> </w:t>
+      </w:r>
+      <w:proofErr w:type="spellStart"/>
+      <w:r>
+        <w:t>quá</w:t>
+      </w:r>
+      <w:proofErr w:type="spellEnd"/>
+      <w:r>
+        <w:t xml:space="preserve"> 1 </w:t>
+      </w:r>
+      <w:proofErr w:type="spellStart"/>
+      <w:r>
+        <w:t>năm</w:t>
+      </w:r>
+      <w:proofErr w:type="spellEnd"/>
+      <w:r>
+        <w:t xml:space="preserve"> </w:t>
+      </w:r>
+      <w:proofErr w:type="spellStart"/>
+      <w:r>
+        <w:t>mới</w:t>
+      </w:r>
+      <w:proofErr w:type="spellEnd"/>
+      <w:r>
+        <w:t xml:space="preserve"> </w:t>
+      </w:r>
+      <w:proofErr w:type="spellStart"/>
+      <w:r>
+        <w:t>được</w:t>
+      </w:r>
+      <w:proofErr w:type="spellEnd"/>
+      <w:r>
+        <w:t xml:space="preserve"> </w:t>
+      </w:r>
+      <w:proofErr w:type="spellStart"/>
+      <w:r>
+        <w:t>quyền</w:t>
+      </w:r>
+      <w:proofErr w:type="spellEnd"/>
+      <w:r>
+        <w:t xml:space="preserve"> </w:t>
+      </w:r>
+      <w:proofErr w:type="spellStart"/>
+      <w:r>
+        <w:t>xóa</w:t>
+      </w:r>
+      <w:proofErr w:type="spellEnd"/>
+      <w:r>
+        <w:t xml:space="preserve"> </w:t>
+      </w:r>
+      <w:proofErr w:type="spellStart"/>
+      <w:r>
+        <w:t>để</w:t>
+      </w:r>
+      <w:proofErr w:type="spellEnd"/>
+      <w:r>
+        <w:t xml:space="preserve"> </w:t>
+      </w:r>
+      <w:proofErr w:type="spellStart"/>
+      <w:r>
+        <w:t>đảm</w:t>
+      </w:r>
+      <w:proofErr w:type="spellEnd"/>
+      <w:r>
+        <w:t xml:space="preserve"> </w:t>
+      </w:r>
+      <w:proofErr w:type="spellStart"/>
+      <w:r>
+        <w:t>bảo</w:t>
+      </w:r>
+      <w:proofErr w:type="spellEnd"/>
+      <w:r>
+        <w:t xml:space="preserve"> </w:t>
+      </w:r>
+      <w:proofErr w:type="spellStart"/>
+      <w:r>
+        <w:t>dữ</w:t>
+      </w:r>
+      <w:proofErr w:type="spellEnd"/>
+      <w:r>
+        <w:t xml:space="preserve"> </w:t>
+      </w:r>
+      <w:proofErr w:type="spellStart"/>
+      <w:r>
+        <w:t>liệu</w:t>
+      </w:r>
+      <w:proofErr w:type="spellEnd"/>
+      <w:r>
+        <w:t xml:space="preserve"> </w:t>
+      </w:r>
+      <w:proofErr w:type="spellStart"/>
+      <w:r>
+        <w:t>được</w:t>
+      </w:r>
+      <w:proofErr w:type="spellEnd"/>
+      <w:r>
+        <w:t xml:space="preserve"> </w:t>
+      </w:r>
+      <w:proofErr w:type="spellStart"/>
+      <w:r>
+        <w:t>hoạt</w:t>
+      </w:r>
+      <w:proofErr w:type="spellEnd"/>
+      <w:r>
+        <w:t xml:space="preserve"> </w:t>
+      </w:r>
+      <w:proofErr w:type="spellStart"/>
+      <w:r>
+        <w:t>động</w:t>
+      </w:r>
+      <w:proofErr w:type="spellEnd"/>
+      <w:r>
+        <w:t xml:space="preserve"> </w:t>
+      </w:r>
+      <w:proofErr w:type="spellStart"/>
+      <w:r>
+        <w:t>ổn</w:t>
+      </w:r>
+      <w:proofErr w:type="spellEnd"/>
+      <w:r>
+        <w:t xml:space="preserve"> </w:t>
+      </w:r>
+      <w:proofErr w:type="spellStart"/>
+      <w:r>
+        <w:t>định</w:t>
+      </w:r>
+      <w:proofErr w:type="spellEnd"/>
       <w:r>
         <w:t>.</w:t>
       </w:r>
@@ -496,12 +1904,35 @@
           <w:numId w:val="2"/>
         </w:numPr>
       </w:pPr>
-      <w:r>
-        <w:t xml:space="preserve">Quản lý Tác </w:t>
-      </w:r>
+      <w:proofErr w:type="spellStart"/>
+      <w:r>
+        <w:t>Quản</w:t>
+      </w:r>
+      <w:proofErr w:type="spellEnd"/>
+      <w:r>
+        <w:t xml:space="preserve"> </w:t>
+      </w:r>
+      <w:proofErr w:type="spellStart"/>
+      <w:r>
+        <w:t>lý</w:t>
+      </w:r>
+      <w:proofErr w:type="spellEnd"/>
+      <w:r>
+        <w:t xml:space="preserve"> </w:t>
+      </w:r>
+      <w:proofErr w:type="spellStart"/>
+      <w:r>
+        <w:t>Tác</w:t>
+      </w:r>
+      <w:proofErr w:type="spellEnd"/>
+      <w:r>
+        <w:t xml:space="preserve"> </w:t>
+      </w:r>
+      <w:proofErr w:type="spellStart"/>
       <w:r>
         <w:t>Vụ</w:t>
       </w:r>
+      <w:proofErr w:type="spellEnd"/>
     </w:p>
     <w:p>
       <w:pPr>
@@ -527,8 +1958,21 @@
         </w:numPr>
       </w:pPr>
       <w:r>
-        <w:t>Giao diện chính</w:t>
-      </w:r>
+        <w:t xml:space="preserve">Giao </w:t>
+      </w:r>
+      <w:proofErr w:type="spellStart"/>
+      <w:r>
+        <w:t>diện</w:t>
+      </w:r>
+      <w:proofErr w:type="spellEnd"/>
+      <w:r>
+        <w:t xml:space="preserve"> </w:t>
+      </w:r>
+      <w:proofErr w:type="spellStart"/>
+      <w:r>
+        <w:t>chính</w:t>
+      </w:r>
+      <w:proofErr w:type="spellEnd"/>
     </w:p>
     <w:p>
       <w:pPr>
@@ -585,8 +2029,18 @@
         </w:numPr>
       </w:pPr>
       <w:r>
-        <w:t>Ý Tưởng :</w:t>
-      </w:r>
+        <w:t xml:space="preserve">Ý </w:t>
+      </w:r>
+      <w:proofErr w:type="spellStart"/>
+      <w:proofErr w:type="gramStart"/>
+      <w:r>
+        <w:t>Tưởng</w:t>
+      </w:r>
+      <w:proofErr w:type="spellEnd"/>
+      <w:r>
+        <w:t xml:space="preserve"> :</w:t>
+      </w:r>
+      <w:proofErr w:type="gramEnd"/>
     </w:p>
     <w:p>
       <w:pPr>
@@ -596,8 +2050,173 @@
           <w:numId w:val="5"/>
         </w:numPr>
       </w:pPr>
-      <w:r>
-        <w:t>Bắt buộc phải phân quyền, Tài khoản đăng kí bên phần Login chưa được phân quyền sẽ được hiển thị tại đây.</w:t>
+      <w:proofErr w:type="spellStart"/>
+      <w:r>
+        <w:t>Bắt</w:t>
+      </w:r>
+      <w:proofErr w:type="spellEnd"/>
+      <w:r>
+        <w:t xml:space="preserve"> </w:t>
+      </w:r>
+      <w:proofErr w:type="spellStart"/>
+      <w:r>
+        <w:t>buộc</w:t>
+      </w:r>
+      <w:proofErr w:type="spellEnd"/>
+      <w:r>
+        <w:t xml:space="preserve"> </w:t>
+      </w:r>
+      <w:proofErr w:type="spellStart"/>
+      <w:r>
+        <w:t>phải</w:t>
+      </w:r>
+      <w:proofErr w:type="spellEnd"/>
+      <w:r>
+        <w:t xml:space="preserve"> </w:t>
+      </w:r>
+      <w:proofErr w:type="spellStart"/>
+      <w:r>
+        <w:t>phân</w:t>
+      </w:r>
+      <w:proofErr w:type="spellEnd"/>
+      <w:r>
+        <w:t xml:space="preserve"> </w:t>
+      </w:r>
+      <w:proofErr w:type="spellStart"/>
+      <w:r>
+        <w:t>quyền</w:t>
+      </w:r>
+      <w:proofErr w:type="spellEnd"/>
+      <w:r>
+        <w:t xml:space="preserve">, </w:t>
+      </w:r>
+      <w:proofErr w:type="spellStart"/>
+      <w:r>
+        <w:t>Tài</w:t>
+      </w:r>
+      <w:proofErr w:type="spellEnd"/>
+      <w:r>
+        <w:t xml:space="preserve"> </w:t>
+      </w:r>
+      <w:proofErr w:type="spellStart"/>
+      <w:r>
+        <w:t>khoản</w:t>
+      </w:r>
+      <w:proofErr w:type="spellEnd"/>
+      <w:r>
+        <w:t xml:space="preserve"> </w:t>
+      </w:r>
+      <w:proofErr w:type="spellStart"/>
+      <w:r>
+        <w:t>đăng</w:t>
+      </w:r>
+      <w:proofErr w:type="spellEnd"/>
+      <w:r>
+        <w:t xml:space="preserve"> </w:t>
+      </w:r>
+      <w:proofErr w:type="spellStart"/>
+      <w:r>
+        <w:t>kí</w:t>
+      </w:r>
+      <w:proofErr w:type="spellEnd"/>
+      <w:r>
+        <w:t xml:space="preserve"> </w:t>
+      </w:r>
+      <w:proofErr w:type="spellStart"/>
+      <w:r>
+        <w:t>bên</w:t>
+      </w:r>
+      <w:proofErr w:type="spellEnd"/>
+      <w:r>
+        <w:t xml:space="preserve"> </w:t>
+      </w:r>
+      <w:proofErr w:type="spellStart"/>
+      <w:r>
+        <w:t>phần</w:t>
+      </w:r>
+      <w:proofErr w:type="spellEnd"/>
+      <w:r>
+        <w:t xml:space="preserve"> Login </w:t>
+      </w:r>
+      <w:proofErr w:type="spellStart"/>
+      <w:r>
+        <w:t>chưa</w:t>
+      </w:r>
+      <w:proofErr w:type="spellEnd"/>
+      <w:r>
+        <w:t xml:space="preserve"> </w:t>
+      </w:r>
+      <w:proofErr w:type="spellStart"/>
+      <w:r>
+        <w:t>được</w:t>
+      </w:r>
+      <w:proofErr w:type="spellEnd"/>
+      <w:r>
+        <w:t xml:space="preserve"> </w:t>
+      </w:r>
+      <w:proofErr w:type="spellStart"/>
+      <w:r>
+        <w:t>phân</w:t>
+      </w:r>
+      <w:proofErr w:type="spellEnd"/>
+      <w:r>
+        <w:t xml:space="preserve"> </w:t>
+      </w:r>
+      <w:proofErr w:type="spellStart"/>
+      <w:r>
+        <w:t>quyền</w:t>
+      </w:r>
+      <w:proofErr w:type="spellEnd"/>
+      <w:r>
+        <w:t xml:space="preserve"> </w:t>
+      </w:r>
+      <w:proofErr w:type="spellStart"/>
+      <w:r>
+        <w:t>sẽ</w:t>
+      </w:r>
+      <w:proofErr w:type="spellEnd"/>
+      <w:r>
+        <w:t xml:space="preserve"> </w:t>
+      </w:r>
+      <w:proofErr w:type="spellStart"/>
+      <w:r>
+        <w:t>được</w:t>
+      </w:r>
+      <w:proofErr w:type="spellEnd"/>
+      <w:r>
+        <w:t xml:space="preserve"> </w:t>
+      </w:r>
+      <w:proofErr w:type="spellStart"/>
+      <w:r>
+        <w:t>hiển</w:t>
+      </w:r>
+      <w:proofErr w:type="spellEnd"/>
+      <w:r>
+        <w:t xml:space="preserve"> </w:t>
+      </w:r>
+      <w:proofErr w:type="spellStart"/>
+      <w:r>
+        <w:t>thị</w:t>
+      </w:r>
+      <w:proofErr w:type="spellEnd"/>
+      <w:r>
+        <w:t xml:space="preserve"> </w:t>
+      </w:r>
+      <w:proofErr w:type="spellStart"/>
+      <w:r>
+        <w:t>tại</w:t>
+      </w:r>
+      <w:proofErr w:type="spellEnd"/>
+      <w:r>
+        <w:t xml:space="preserve"> </w:t>
+      </w:r>
+      <w:proofErr w:type="spellStart"/>
+      <w:r>
+        <w:t>đây</w:t>
+      </w:r>
+      <w:proofErr w:type="spellEnd"/>
+      <w:r>
+        <w:t>.</w:t>
       </w:r>
     </w:p>
     <w:p>
@@ -608,8 +2227,109 @@
           <w:numId w:val="5"/>
         </w:numPr>
       </w:pPr>
-      <w:r>
-        <w:t>Nếu không có nhân viên nào thì không hiển thị panel của các nút.</w:t>
+      <w:proofErr w:type="spellStart"/>
+      <w:r>
+        <w:t>Nếu</w:t>
+      </w:r>
+      <w:proofErr w:type="spellEnd"/>
+      <w:r>
+        <w:t xml:space="preserve"> </w:t>
+      </w:r>
+      <w:proofErr w:type="spellStart"/>
+      <w:r>
+        <w:t>không</w:t>
+      </w:r>
+      <w:proofErr w:type="spellEnd"/>
+      <w:r>
+        <w:t xml:space="preserve"> </w:t>
+      </w:r>
+      <w:proofErr w:type="spellStart"/>
+      <w:r>
+        <w:t>có</w:t>
+      </w:r>
+      <w:proofErr w:type="spellEnd"/>
+      <w:r>
+        <w:t xml:space="preserve"> </w:t>
+      </w:r>
+      <w:proofErr w:type="spellStart"/>
+      <w:r>
+        <w:t>nhân</w:t>
+      </w:r>
+      <w:proofErr w:type="spellEnd"/>
+      <w:r>
+        <w:t xml:space="preserve"> </w:t>
+      </w:r>
+      <w:proofErr w:type="spellStart"/>
+      <w:r>
+        <w:t>viên</w:t>
+      </w:r>
+      <w:proofErr w:type="spellEnd"/>
+      <w:r>
+        <w:t xml:space="preserve"> </w:t>
+      </w:r>
+      <w:proofErr w:type="spellStart"/>
+      <w:r>
+        <w:t>nào</w:t>
+      </w:r>
+      <w:proofErr w:type="spellEnd"/>
+      <w:r>
+        <w:t xml:space="preserve"> </w:t>
+      </w:r>
+      <w:proofErr w:type="spellStart"/>
+      <w:r>
+        <w:t>thì</w:t>
+      </w:r>
+      <w:proofErr w:type="spellEnd"/>
+      <w:r>
+        <w:t xml:space="preserve"> </w:t>
+      </w:r>
+      <w:proofErr w:type="spellStart"/>
+      <w:r>
+        <w:t>không</w:t>
+      </w:r>
+      <w:proofErr w:type="spellEnd"/>
+      <w:r>
+        <w:t xml:space="preserve"> </w:t>
+      </w:r>
+      <w:proofErr w:type="spellStart"/>
+      <w:r>
+        <w:t>hiển</w:t>
+      </w:r>
+      <w:proofErr w:type="spellEnd"/>
+      <w:r>
+        <w:t xml:space="preserve"> </w:t>
+      </w:r>
+      <w:proofErr w:type="spellStart"/>
+      <w:r>
+        <w:t>thị</w:t>
+      </w:r>
+      <w:proofErr w:type="spellEnd"/>
+      <w:r>
+        <w:t xml:space="preserve"> panel </w:t>
+      </w:r>
+      <w:proofErr w:type="spellStart"/>
+      <w:r>
+        <w:t>của</w:t>
+      </w:r>
+      <w:proofErr w:type="spellEnd"/>
+      <w:r>
+        <w:t xml:space="preserve"> </w:t>
+      </w:r>
+      <w:proofErr w:type="spellStart"/>
+      <w:r>
+        <w:t>các</w:t>
+      </w:r>
+      <w:proofErr w:type="spellEnd"/>
+      <w:r>
+        <w:t xml:space="preserve"> </w:t>
+      </w:r>
+      <w:proofErr w:type="spellStart"/>
+      <w:r>
+        <w:t>nút</w:t>
+      </w:r>
+      <w:proofErr w:type="spellEnd"/>
+      <w:r>
+        <w:t>.</w:t>
       </w:r>
     </w:p>
     <w:p>
@@ -633,20 +2353,74 @@
         </w:numPr>
       </w:pPr>
       <w:r>
-        <w:t xml:space="preserve">Giao diện </w:t>
-      </w:r>
+        <w:t xml:space="preserve">Giao </w:t>
+      </w:r>
+      <w:proofErr w:type="spellStart"/>
+      <w:r>
+        <w:t>diện</w:t>
+      </w:r>
+      <w:proofErr w:type="spellEnd"/>
+      <w:r>
+        <w:t xml:space="preserve"> </w:t>
+      </w:r>
+      <w:proofErr w:type="spellStart"/>
       <w:r>
         <w:rPr>
           <w:u w:val="single"/>
         </w:rPr>
         <w:t>chính</w:t>
       </w:r>
+      <w:proofErr w:type="spellEnd"/>
       <w:r>
         <w:rPr>
           <w:u w:val="single"/>
         </w:rPr>
-        <w:t xml:space="preserve"> ( mở từ FormManager</w:t>
-      </w:r>
+        <w:t xml:space="preserve"> </w:t>
+      </w:r>
+      <w:proofErr w:type="gramStart"/>
+      <w:r>
+        <w:rPr>
+          <w:u w:val="single"/>
+        </w:rPr>
+        <w:t xml:space="preserve">( </w:t>
+      </w:r>
+      <w:proofErr w:type="spellStart"/>
+      <w:r>
+        <w:rPr>
+          <w:u w:val="single"/>
+        </w:rPr>
+        <w:t>mở</w:t>
+      </w:r>
+      <w:proofErr w:type="spellEnd"/>
+      <w:proofErr w:type="gramEnd"/>
+      <w:r>
+        <w:rPr>
+          <w:u w:val="single"/>
+        </w:rPr>
+        <w:t xml:space="preserve"> </w:t>
+      </w:r>
+      <w:proofErr w:type="spellStart"/>
+      <w:r>
+        <w:rPr>
+          <w:u w:val="single"/>
+        </w:rPr>
+        <w:t>từ</w:t>
+      </w:r>
+      <w:proofErr w:type="spellEnd"/>
+      <w:r>
+        <w:rPr>
+          <w:u w:val="single"/>
+        </w:rPr>
+        <w:t xml:space="preserve"> </w:t>
+      </w:r>
+      <w:proofErr w:type="spellStart"/>
+      <w:r>
+        <w:rPr>
+          <w:u w:val="single"/>
+        </w:rPr>
+        <w:t>FormManager</w:t>
+      </w:r>
+      <w:proofErr w:type="spellEnd"/>
       <w:r>
         <w:t>)</w:t>
       </w:r>
@@ -706,7 +2480,276 @@
       </w:pPr>
       <w:r>
         <w:lastRenderedPageBreak/>
-        <w:t>Ý tưởng: Đặt tên cho Park, sức chứa và kéo theo đó tạo tất cả các chỗ trống theo Sức chứa của Park ( giả sử có 10 sức chứa cho Car thì tạo ra 10 chỗ trống ) theo dạng TenPark_LoaiXe_STT.</w:t>
+        <w:t xml:space="preserve">Ý </w:t>
+      </w:r>
+      <w:proofErr w:type="spellStart"/>
+      <w:r>
+        <w:t>tưởng</w:t>
+      </w:r>
+      <w:proofErr w:type="spellEnd"/>
+      <w:r>
+        <w:t xml:space="preserve">: </w:t>
+      </w:r>
+      <w:proofErr w:type="spellStart"/>
+      <w:r>
+        <w:t>Đặt</w:t>
+      </w:r>
+      <w:proofErr w:type="spellEnd"/>
+      <w:r>
+        <w:t xml:space="preserve"> </w:t>
+      </w:r>
+      <w:proofErr w:type="spellStart"/>
+      <w:r>
+        <w:t>tên</w:t>
+      </w:r>
+      <w:proofErr w:type="spellEnd"/>
+      <w:r>
+        <w:t xml:space="preserve"> </w:t>
+      </w:r>
+      <w:proofErr w:type="spellStart"/>
+      <w:r>
+        <w:t>cho</w:t>
+      </w:r>
+      <w:proofErr w:type="spellEnd"/>
+      <w:r>
+        <w:t xml:space="preserve"> Park, </w:t>
+      </w:r>
+      <w:proofErr w:type="spellStart"/>
+      <w:r>
+        <w:t>sức</w:t>
+      </w:r>
+      <w:proofErr w:type="spellEnd"/>
+      <w:r>
+        <w:t xml:space="preserve"> </w:t>
+      </w:r>
+      <w:proofErr w:type="spellStart"/>
+      <w:r>
+        <w:t>chứa</w:t>
+      </w:r>
+      <w:proofErr w:type="spellEnd"/>
+      <w:r>
+        <w:t xml:space="preserve"> </w:t>
+      </w:r>
+      <w:proofErr w:type="spellStart"/>
+      <w:r>
+        <w:t>và</w:t>
+      </w:r>
+      <w:proofErr w:type="spellEnd"/>
+      <w:r>
+        <w:t xml:space="preserve"> </w:t>
+      </w:r>
+      <w:proofErr w:type="spellStart"/>
+      <w:r>
+        <w:t>kéo</w:t>
+      </w:r>
+      <w:proofErr w:type="spellEnd"/>
+      <w:r>
+        <w:t xml:space="preserve"> </w:t>
+      </w:r>
+      <w:proofErr w:type="spellStart"/>
+      <w:r>
+        <w:t>theo</w:t>
+      </w:r>
+      <w:proofErr w:type="spellEnd"/>
+      <w:r>
+        <w:t xml:space="preserve"> </w:t>
+      </w:r>
+      <w:proofErr w:type="spellStart"/>
+      <w:r>
+        <w:t>đó</w:t>
+      </w:r>
+      <w:proofErr w:type="spellEnd"/>
+      <w:r>
+        <w:t xml:space="preserve"> </w:t>
+      </w:r>
+      <w:proofErr w:type="spellStart"/>
+      <w:r>
+        <w:t>tạo</w:t>
+      </w:r>
+      <w:proofErr w:type="spellEnd"/>
+      <w:r>
+        <w:t xml:space="preserve"> </w:t>
+      </w:r>
+      <w:proofErr w:type="spellStart"/>
+      <w:r>
+        <w:t>tất</w:t>
+      </w:r>
+      <w:proofErr w:type="spellEnd"/>
+      <w:r>
+        <w:t xml:space="preserve"> </w:t>
+      </w:r>
+      <w:proofErr w:type="spellStart"/>
+      <w:r>
+        <w:t>cả</w:t>
+      </w:r>
+      <w:proofErr w:type="spellEnd"/>
+      <w:r>
+        <w:t xml:space="preserve"> </w:t>
+      </w:r>
+      <w:proofErr w:type="spellStart"/>
+      <w:r>
+        <w:t>các</w:t>
+      </w:r>
+      <w:proofErr w:type="spellEnd"/>
+      <w:r>
+        <w:t xml:space="preserve"> </w:t>
+      </w:r>
+      <w:proofErr w:type="spellStart"/>
+      <w:r>
+        <w:t>chỗ</w:t>
+      </w:r>
+      <w:proofErr w:type="spellEnd"/>
+      <w:r>
+        <w:t xml:space="preserve"> </w:t>
+      </w:r>
+      <w:proofErr w:type="spellStart"/>
+      <w:r>
+        <w:t>trống</w:t>
+      </w:r>
+      <w:proofErr w:type="spellEnd"/>
+      <w:r>
+        <w:t xml:space="preserve"> </w:t>
+      </w:r>
+      <w:proofErr w:type="spellStart"/>
+      <w:r>
+        <w:t>theo</w:t>
+      </w:r>
+      <w:proofErr w:type="spellEnd"/>
+      <w:r>
+        <w:t xml:space="preserve"> </w:t>
+      </w:r>
+      <w:proofErr w:type="spellStart"/>
+      <w:r>
+        <w:t>Sức</w:t>
+      </w:r>
+      <w:proofErr w:type="spellEnd"/>
+      <w:r>
+        <w:t xml:space="preserve"> </w:t>
+      </w:r>
+      <w:proofErr w:type="spellStart"/>
+      <w:r>
+        <w:t>chứa</w:t>
+      </w:r>
+      <w:proofErr w:type="spellEnd"/>
+      <w:r>
+        <w:t xml:space="preserve"> </w:t>
+      </w:r>
+      <w:proofErr w:type="spellStart"/>
+      <w:r>
+        <w:t>của</w:t>
+      </w:r>
+      <w:proofErr w:type="spellEnd"/>
+      <w:r>
+        <w:t xml:space="preserve"> Park </w:t>
+      </w:r>
+      <w:proofErr w:type="gramStart"/>
+      <w:r>
+        <w:t xml:space="preserve">( </w:t>
+      </w:r>
+      <w:proofErr w:type="spellStart"/>
+      <w:r>
+        <w:t>giả</w:t>
+      </w:r>
+      <w:proofErr w:type="spellEnd"/>
+      <w:proofErr w:type="gramEnd"/>
+      <w:r>
+        <w:t xml:space="preserve"> </w:t>
+      </w:r>
+      <w:proofErr w:type="spellStart"/>
+      <w:r>
+        <w:t>sử</w:t>
+      </w:r>
+      <w:proofErr w:type="spellEnd"/>
+      <w:r>
+        <w:t xml:space="preserve"> </w:t>
+      </w:r>
+      <w:proofErr w:type="spellStart"/>
+      <w:r>
+        <w:t>có</w:t>
+      </w:r>
+      <w:proofErr w:type="spellEnd"/>
+      <w:r>
+        <w:t xml:space="preserve"> 10 </w:t>
+      </w:r>
+      <w:proofErr w:type="spellStart"/>
+      <w:r>
+        <w:t>sức</w:t>
+      </w:r>
+      <w:proofErr w:type="spellEnd"/>
+      <w:r>
+        <w:t xml:space="preserve"> </w:t>
+      </w:r>
+      <w:proofErr w:type="spellStart"/>
+      <w:r>
+        <w:t>chứa</w:t>
+      </w:r>
+      <w:proofErr w:type="spellEnd"/>
+      <w:r>
+        <w:t xml:space="preserve"> </w:t>
+      </w:r>
+      <w:proofErr w:type="spellStart"/>
+      <w:r>
+        <w:t>cho</w:t>
+      </w:r>
+      <w:proofErr w:type="spellEnd"/>
+      <w:r>
+        <w:t xml:space="preserve"> Car </w:t>
+      </w:r>
+      <w:proofErr w:type="spellStart"/>
+      <w:r>
+        <w:t>thì</w:t>
+      </w:r>
+      <w:proofErr w:type="spellEnd"/>
+      <w:r>
+        <w:t xml:space="preserve"> </w:t>
+      </w:r>
+      <w:proofErr w:type="spellStart"/>
+      <w:r>
+        <w:t>tạo</w:t>
+      </w:r>
+      <w:proofErr w:type="spellEnd"/>
+      <w:r>
+        <w:t xml:space="preserve"> ra 10 </w:t>
+      </w:r>
+      <w:proofErr w:type="spellStart"/>
+      <w:r>
+        <w:t>chỗ</w:t>
+      </w:r>
+      <w:proofErr w:type="spellEnd"/>
+      <w:r>
+        <w:t xml:space="preserve"> </w:t>
+      </w:r>
+      <w:proofErr w:type="spellStart"/>
+      <w:r>
+        <w:t>trống</w:t>
+      </w:r>
+      <w:proofErr w:type="spellEnd"/>
+      <w:r>
+        <w:t xml:space="preserve"> ) </w:t>
+      </w:r>
+      <w:proofErr w:type="spellStart"/>
+      <w:r>
+        <w:t>theo</w:t>
+      </w:r>
+      <w:proofErr w:type="spellEnd"/>
+      <w:r>
+        <w:t xml:space="preserve"> </w:t>
+      </w:r>
+      <w:proofErr w:type="spellStart"/>
+      <w:r>
+        <w:t>dạng</w:t>
+      </w:r>
+      <w:proofErr w:type="spellEnd"/>
+      <w:r>
+        <w:t xml:space="preserve"> </w:t>
+      </w:r>
+      <w:proofErr w:type="spellStart"/>
+      <w:r>
+        <w:t>TenPark_LoaiXe_STT</w:t>
+      </w:r>
+      <w:proofErr w:type="spellEnd"/>
+      <w:r>
+        <w:t>.</w:t>
       </w:r>
     </w:p>
     <w:p>
@@ -717,8 +2760,273 @@
           <w:numId w:val="4"/>
         </w:numPr>
       </w:pPr>
-      <w:r>
-        <w:t>Bắt buộc bãi xe phải tồn tại chỗ trống tức là ít nhất 1 trong 3 trường Capacity phải lớn hơn 0.</w:t>
+      <w:proofErr w:type="spellStart"/>
+      <w:r>
+        <w:t>Bắt</w:t>
+      </w:r>
+      <w:proofErr w:type="spellEnd"/>
+      <w:r>
+        <w:t xml:space="preserve"> </w:t>
+      </w:r>
+      <w:proofErr w:type="spellStart"/>
+      <w:r>
+        <w:t>buộc</w:t>
+      </w:r>
+      <w:proofErr w:type="spellEnd"/>
+      <w:r>
+        <w:t xml:space="preserve"> </w:t>
+      </w:r>
+      <w:proofErr w:type="spellStart"/>
+      <w:r>
+        <w:t>bãi</w:t>
+      </w:r>
+      <w:proofErr w:type="spellEnd"/>
+      <w:r>
+        <w:t xml:space="preserve"> </w:t>
+      </w:r>
+      <w:proofErr w:type="spellStart"/>
+      <w:r>
+        <w:t>xe</w:t>
+      </w:r>
+      <w:proofErr w:type="spellEnd"/>
+      <w:r>
+        <w:t xml:space="preserve"> </w:t>
+      </w:r>
+      <w:proofErr w:type="spellStart"/>
+      <w:r>
+        <w:t>phải</w:t>
+      </w:r>
+      <w:proofErr w:type="spellEnd"/>
+      <w:r>
+        <w:t xml:space="preserve"> </w:t>
+      </w:r>
+      <w:proofErr w:type="spellStart"/>
+      <w:r>
+        <w:t>tồn</w:t>
+      </w:r>
+      <w:proofErr w:type="spellEnd"/>
+      <w:r>
+        <w:t xml:space="preserve"> </w:t>
+      </w:r>
+      <w:proofErr w:type="spellStart"/>
+      <w:r>
+        <w:t>tại</w:t>
+      </w:r>
+      <w:proofErr w:type="spellEnd"/>
+      <w:r>
+        <w:t xml:space="preserve"> </w:t>
+      </w:r>
+      <w:proofErr w:type="spellStart"/>
+      <w:r>
+        <w:t>chỗ</w:t>
+      </w:r>
+      <w:proofErr w:type="spellEnd"/>
+      <w:r>
+        <w:t xml:space="preserve"> </w:t>
+      </w:r>
+      <w:proofErr w:type="spellStart"/>
+      <w:r>
+        <w:t>trống</w:t>
+      </w:r>
+      <w:proofErr w:type="spellEnd"/>
+      <w:r>
+        <w:t xml:space="preserve"> </w:t>
+      </w:r>
+      <w:proofErr w:type="spellStart"/>
+      <w:r>
+        <w:t>tức</w:t>
+      </w:r>
+      <w:proofErr w:type="spellEnd"/>
+      <w:r>
+        <w:t xml:space="preserve"> </w:t>
+      </w:r>
+      <w:proofErr w:type="spellStart"/>
+      <w:r>
+        <w:t>là</w:t>
+      </w:r>
+      <w:proofErr w:type="spellEnd"/>
+      <w:r>
+        <w:t xml:space="preserve"> </w:t>
+      </w:r>
+      <w:proofErr w:type="spellStart"/>
+      <w:r>
+        <w:t>ít</w:t>
+      </w:r>
+      <w:proofErr w:type="spellEnd"/>
+      <w:r>
+        <w:t xml:space="preserve"> </w:t>
+      </w:r>
+      <w:proofErr w:type="spellStart"/>
+      <w:r>
+        <w:t>nhất</w:t>
+      </w:r>
+      <w:proofErr w:type="spellEnd"/>
+      <w:r>
+        <w:t xml:space="preserve"> 1 </w:t>
+      </w:r>
+      <w:proofErr w:type="spellStart"/>
+      <w:r>
+        <w:t>trong</w:t>
+      </w:r>
+      <w:proofErr w:type="spellEnd"/>
+      <w:r>
+        <w:t xml:space="preserve"> 3 </w:t>
+      </w:r>
+      <w:proofErr w:type="spellStart"/>
+      <w:r>
+        <w:t>trường</w:t>
+      </w:r>
+      <w:proofErr w:type="spellEnd"/>
+      <w:r>
+        <w:t xml:space="preserve"> Capacity </w:t>
+      </w:r>
+      <w:proofErr w:type="spellStart"/>
+      <w:r>
+        <w:t>phải</w:t>
+      </w:r>
+      <w:proofErr w:type="spellEnd"/>
+      <w:r>
+        <w:t xml:space="preserve"> </w:t>
+      </w:r>
+      <w:proofErr w:type="spellStart"/>
+      <w:r>
+        <w:t>lớn</w:t>
+      </w:r>
+      <w:proofErr w:type="spellEnd"/>
+      <w:r>
+        <w:t xml:space="preserve"> </w:t>
+      </w:r>
+      <w:proofErr w:type="spellStart"/>
+      <w:r>
+        <w:t>hơn</w:t>
+      </w:r>
+      <w:proofErr w:type="spellEnd"/>
+      <w:r>
+        <w:t xml:space="preserve"> 0.</w:t>
+      </w:r>
+    </w:p>
+    <w:p>
+      <w:pPr>
+        <w:pStyle w:val="ListParagraph"/>
+        <w:numPr>
+          <w:ilvl w:val="0"/>
+          <w:numId w:val="4"/>
+        </w:numPr>
+        <w:rPr>
+          <w:color w:val="FF0000"/>
+        </w:rPr>
+      </w:pPr>
+      <w:proofErr w:type="spellStart"/>
+      <w:r>
+        <w:rPr>
+          <w:color w:val="FF0000"/>
+        </w:rPr>
+        <w:t>Kiểm</w:t>
+      </w:r>
+      <w:proofErr w:type="spellEnd"/>
+      <w:r>
+        <w:rPr>
+          <w:color w:val="FF0000"/>
+        </w:rPr>
+        <w:t xml:space="preserve"> </w:t>
+      </w:r>
+      <w:proofErr w:type="spellStart"/>
+      <w:r>
+        <w:rPr>
+          <w:color w:val="FF0000"/>
+        </w:rPr>
+        <w:t>tra</w:t>
+      </w:r>
+      <w:proofErr w:type="spellEnd"/>
+      <w:r>
+        <w:rPr>
+          <w:color w:val="FF0000"/>
+        </w:rPr>
+        <w:t xml:space="preserve"> </w:t>
+      </w:r>
+      <w:proofErr w:type="spellStart"/>
+      <w:r>
+        <w:rPr>
+          <w:color w:val="FF0000"/>
+        </w:rPr>
+        <w:t>tên</w:t>
+      </w:r>
+      <w:proofErr w:type="spellEnd"/>
+      <w:r>
+        <w:rPr>
+          <w:color w:val="FF0000"/>
+        </w:rPr>
+        <w:t xml:space="preserve"> </w:t>
+      </w:r>
+      <w:proofErr w:type="spellStart"/>
+      <w:r>
+        <w:rPr>
+          <w:color w:val="FF0000"/>
+        </w:rPr>
+        <w:t>bãi</w:t>
+      </w:r>
+      <w:proofErr w:type="spellEnd"/>
+      <w:r>
+        <w:rPr>
+          <w:color w:val="FF0000"/>
+        </w:rPr>
+        <w:t xml:space="preserve"> </w:t>
+      </w:r>
+      <w:proofErr w:type="spellStart"/>
+      <w:r>
+        <w:rPr>
+          <w:color w:val="FF0000"/>
+        </w:rPr>
+        <w:t>xe</w:t>
+      </w:r>
+      <w:proofErr w:type="spellEnd"/>
+      <w:r>
+        <w:rPr>
+          <w:color w:val="FF0000"/>
+        </w:rPr>
+        <w:t xml:space="preserve"> </w:t>
+      </w:r>
+      <w:proofErr w:type="spellStart"/>
+      <w:r>
+        <w:rPr>
+          <w:color w:val="FF0000"/>
+        </w:rPr>
+        <w:t>đã</w:t>
+      </w:r>
+      <w:proofErr w:type="spellEnd"/>
+      <w:r>
+        <w:rPr>
+          <w:color w:val="FF0000"/>
+        </w:rPr>
+        <w:t xml:space="preserve"> </w:t>
+      </w:r>
+      <w:proofErr w:type="spellStart"/>
+      <w:r>
+        <w:rPr>
+          <w:color w:val="FF0000"/>
+        </w:rPr>
+        <w:t>trùng</w:t>
+      </w:r>
+      <w:proofErr w:type="spellEnd"/>
+      <w:r>
+        <w:rPr>
+          <w:color w:val="FF0000"/>
+        </w:rPr>
+        <w:t xml:space="preserve"> hay </w:t>
+      </w:r>
+      <w:proofErr w:type="spellStart"/>
+      <w:r>
+        <w:rPr>
+          <w:color w:val="FF0000"/>
+        </w:rPr>
+        <w:t>chưa</w:t>
+      </w:r>
+      <w:proofErr w:type="spellEnd"/>
+      <w:r>
+        <w:rPr>
+          <w:color w:val="FF0000"/>
+        </w:rPr>
+        <w:t>.</w:t>
       </w:r>
     </w:p>
     <w:p>
@@ -730,8 +3038,13 @@
         </w:numPr>
       </w:pPr>
       <w:r>
-        <w:t xml:space="preserve"> Edit park</w:t>
-      </w:r>
+        <w:t xml:space="preserve"> </w:t>
+      </w:r>
+      <w:proofErr w:type="gramStart"/>
+      <w:r>
+        <w:t>Edit park</w:t>
+      </w:r>
+      <w:proofErr w:type="gramEnd"/>
     </w:p>
     <w:p>
       <w:pPr>
@@ -787,16 +3100,245 @@
         </w:numPr>
       </w:pPr>
       <w:r>
-        <w:t xml:space="preserve">Ý tưởng: </w:t>
-      </w:r>
-      <w:r>
-        <w:t xml:space="preserve"> Chọn Park thì mới mở lên panel chỉnh sửa</w:t>
-      </w:r>
+        <w:t xml:space="preserve">Ý </w:t>
+      </w:r>
+      <w:proofErr w:type="spellStart"/>
+      <w:r>
+        <w:t>tưởng</w:t>
+      </w:r>
+      <w:proofErr w:type="spellEnd"/>
+      <w:r>
+        <w:t xml:space="preserve">: </w:t>
+      </w:r>
+      <w:r>
+        <w:t xml:space="preserve"> </w:t>
+      </w:r>
+      <w:proofErr w:type="spellStart"/>
+      <w:r>
+        <w:t>Chọn</w:t>
+      </w:r>
+      <w:proofErr w:type="spellEnd"/>
+      <w:r>
+        <w:t xml:space="preserve"> Park </w:t>
+      </w:r>
+      <w:proofErr w:type="spellStart"/>
+      <w:r>
+        <w:t>thì</w:t>
+      </w:r>
+      <w:proofErr w:type="spellEnd"/>
+      <w:r>
+        <w:t xml:space="preserve"> </w:t>
+      </w:r>
+      <w:proofErr w:type="spellStart"/>
+      <w:r>
+        <w:t>mới</w:t>
+      </w:r>
+      <w:proofErr w:type="spellEnd"/>
+      <w:r>
+        <w:t xml:space="preserve"> </w:t>
+      </w:r>
+      <w:proofErr w:type="spellStart"/>
+      <w:r>
+        <w:t>mở</w:t>
+      </w:r>
+      <w:proofErr w:type="spellEnd"/>
+      <w:r>
+        <w:t xml:space="preserve"> </w:t>
+      </w:r>
+      <w:proofErr w:type="spellStart"/>
+      <w:r>
+        <w:t>lên</w:t>
+      </w:r>
+      <w:proofErr w:type="spellEnd"/>
+      <w:r>
+        <w:t xml:space="preserve"> panel </w:t>
+      </w:r>
+      <w:proofErr w:type="spellStart"/>
+      <w:r>
+        <w:t>chỉnh</w:t>
+      </w:r>
+      <w:proofErr w:type="spellEnd"/>
+      <w:r>
+        <w:t xml:space="preserve"> </w:t>
+      </w:r>
+      <w:proofErr w:type="spellStart"/>
+      <w:r>
+        <w:t>sửa</w:t>
+      </w:r>
+      <w:proofErr w:type="spellEnd"/>
       <w:r>
         <w:t>.</w:t>
       </w:r>
       <w:r>
-        <w:t xml:space="preserve"> Cập nhập lần lượt các thoogn tin cảu sức chứa và Park sau đó xóa tất cả các chỗ trống và tạo lại </w:t>
+        <w:t xml:space="preserve"> </w:t>
+      </w:r>
+      <w:proofErr w:type="spellStart"/>
+      <w:r>
+        <w:t>Cập</w:t>
+      </w:r>
+      <w:proofErr w:type="spellEnd"/>
+      <w:r>
+        <w:t xml:space="preserve"> </w:t>
+      </w:r>
+      <w:proofErr w:type="spellStart"/>
+      <w:r>
+        <w:t>nhập</w:t>
+      </w:r>
+      <w:proofErr w:type="spellEnd"/>
+      <w:r>
+        <w:t xml:space="preserve"> </w:t>
+      </w:r>
+      <w:proofErr w:type="spellStart"/>
+      <w:r>
+        <w:t>lần</w:t>
+      </w:r>
+      <w:proofErr w:type="spellEnd"/>
+      <w:r>
+        <w:t xml:space="preserve"> </w:t>
+      </w:r>
+      <w:proofErr w:type="spellStart"/>
+      <w:r>
+        <w:t>lượt</w:t>
+      </w:r>
+      <w:proofErr w:type="spellEnd"/>
+      <w:r>
+        <w:t xml:space="preserve"> </w:t>
+      </w:r>
+      <w:proofErr w:type="spellStart"/>
+      <w:r>
+        <w:t>các</w:t>
+      </w:r>
+      <w:proofErr w:type="spellEnd"/>
+      <w:r>
+        <w:t xml:space="preserve"> </w:t>
+      </w:r>
+      <w:proofErr w:type="spellStart"/>
+      <w:r>
+        <w:t>thoogn</w:t>
+      </w:r>
+      <w:proofErr w:type="spellEnd"/>
+      <w:r>
+        <w:t xml:space="preserve"> tin </w:t>
+      </w:r>
+      <w:proofErr w:type="spellStart"/>
+      <w:r>
+        <w:t>cảu</w:t>
+      </w:r>
+      <w:proofErr w:type="spellEnd"/>
+      <w:r>
+        <w:t xml:space="preserve"> </w:t>
+      </w:r>
+      <w:proofErr w:type="spellStart"/>
+      <w:r>
+        <w:t>sức</w:t>
+      </w:r>
+      <w:proofErr w:type="spellEnd"/>
+      <w:r>
+        <w:t xml:space="preserve"> </w:t>
+      </w:r>
+      <w:proofErr w:type="spellStart"/>
+      <w:r>
+        <w:t>chứa</w:t>
+      </w:r>
+      <w:proofErr w:type="spellEnd"/>
+      <w:r>
+        <w:t xml:space="preserve"> </w:t>
+      </w:r>
+      <w:proofErr w:type="spellStart"/>
+      <w:r>
+        <w:t>và</w:t>
+      </w:r>
+      <w:proofErr w:type="spellEnd"/>
+      <w:r>
+        <w:t xml:space="preserve"> Park </w:t>
+      </w:r>
+      <w:proofErr w:type="spellStart"/>
+      <w:r>
+        <w:t>sau</w:t>
+      </w:r>
+      <w:proofErr w:type="spellEnd"/>
+      <w:r>
+        <w:t xml:space="preserve"> </w:t>
+      </w:r>
+      <w:proofErr w:type="spellStart"/>
+      <w:r>
+        <w:t>đó</w:t>
+      </w:r>
+      <w:proofErr w:type="spellEnd"/>
+      <w:r>
+        <w:t xml:space="preserve"> </w:t>
+      </w:r>
+      <w:proofErr w:type="spellStart"/>
+      <w:r>
+        <w:t>xóa</w:t>
+      </w:r>
+      <w:proofErr w:type="spellEnd"/>
+      <w:r>
+        <w:t xml:space="preserve"> </w:t>
+      </w:r>
+      <w:proofErr w:type="spellStart"/>
+      <w:r>
+        <w:t>tất</w:t>
+      </w:r>
+      <w:proofErr w:type="spellEnd"/>
+      <w:r>
+        <w:t xml:space="preserve"> </w:t>
+      </w:r>
+      <w:proofErr w:type="spellStart"/>
+      <w:r>
+        <w:t>cả</w:t>
+      </w:r>
+      <w:proofErr w:type="spellEnd"/>
+      <w:r>
+        <w:t xml:space="preserve"> </w:t>
+      </w:r>
+      <w:proofErr w:type="spellStart"/>
+      <w:r>
+        <w:t>các</w:t>
+      </w:r>
+      <w:proofErr w:type="spellEnd"/>
+      <w:r>
+        <w:t xml:space="preserve"> </w:t>
+      </w:r>
+      <w:proofErr w:type="spellStart"/>
+      <w:r>
+        <w:t>chỗ</w:t>
+      </w:r>
+      <w:proofErr w:type="spellEnd"/>
+      <w:r>
+        <w:t xml:space="preserve"> </w:t>
+      </w:r>
+      <w:proofErr w:type="spellStart"/>
+      <w:r>
+        <w:t>trống</w:t>
+      </w:r>
+      <w:proofErr w:type="spellEnd"/>
+      <w:r>
+        <w:t xml:space="preserve"> </w:t>
+      </w:r>
+      <w:proofErr w:type="spellStart"/>
+      <w:r>
+        <w:t>và</w:t>
+      </w:r>
+      <w:proofErr w:type="spellEnd"/>
+      <w:r>
+        <w:t xml:space="preserve"> </w:t>
+      </w:r>
+      <w:proofErr w:type="spellStart"/>
+      <w:r>
+        <w:t>tạo</w:t>
+      </w:r>
+      <w:proofErr w:type="spellEnd"/>
+      <w:r>
+        <w:t xml:space="preserve"> </w:t>
+      </w:r>
+      <w:proofErr w:type="spellStart"/>
+      <w:r>
+        <w:t>lại</w:t>
+      </w:r>
+      <w:proofErr w:type="spellEnd"/>
+      <w:r>
+        <w:t xml:space="preserve"> </w:t>
       </w:r>
     </w:p>
     <w:p>
@@ -807,8 +3349,45 @@
           <w:numId w:val="5"/>
         </w:numPr>
       </w:pPr>
-      <w:r>
-        <w:t>Phần xử lí tương tự Add form</w:t>
+      <w:proofErr w:type="spellStart"/>
+      <w:r>
+        <w:t>Phần</w:t>
+      </w:r>
+      <w:proofErr w:type="spellEnd"/>
+      <w:r>
+        <w:t xml:space="preserve"> </w:t>
+      </w:r>
+      <w:proofErr w:type="spellStart"/>
+      <w:r>
+        <w:t>xử</w:t>
+      </w:r>
+      <w:proofErr w:type="spellEnd"/>
+      <w:r>
+        <w:t xml:space="preserve"> </w:t>
+      </w:r>
+      <w:proofErr w:type="spellStart"/>
+      <w:r>
+        <w:t>lí</w:t>
+      </w:r>
+      <w:proofErr w:type="spellEnd"/>
+      <w:r>
+        <w:t xml:space="preserve"> </w:t>
+      </w:r>
+      <w:proofErr w:type="spellStart"/>
+      <w:r>
+        <w:t>tương</w:t>
+      </w:r>
+      <w:proofErr w:type="spellEnd"/>
+      <w:r>
+        <w:t xml:space="preserve"> </w:t>
+      </w:r>
+      <w:proofErr w:type="spellStart"/>
+      <w:r>
+        <w:t>tự</w:t>
+      </w:r>
+      <w:proofErr w:type="spellEnd"/>
+      <w:r>
+        <w:t xml:space="preserve"> Add form</w:t>
       </w:r>
       <w:r>
         <w:t>.</w:t>
@@ -822,23 +3401,509 @@
           <w:numId w:val="5"/>
         </w:numPr>
       </w:pPr>
-      <w:r>
-        <w:rPr>
-          <w:color w:val="FF0000"/>
-        </w:rPr>
-        <w:t>Vấn đề: Khi thay đổi Sức chứa dẫn tới số lược chỗ trống thay đổi.</w:t>
-      </w:r>
-      <w:r>
-        <w:rPr>
-          <w:color w:val="FF0000"/>
-        </w:rPr>
-        <w:t xml:space="preserve"> Chỉ được thay đổi dữ liệu khi bãi xe không có người đỗ.</w:t>
-      </w:r>
-      <w:r>
-        <w:rPr>
-          <w:color w:val="FF0000"/>
-        </w:rPr>
-        <w:t xml:space="preserve"> ( Đã xong)</w:t>
+      <w:proofErr w:type="spellStart"/>
+      <w:r>
+        <w:t>Chỉ</w:t>
+      </w:r>
+      <w:proofErr w:type="spellEnd"/>
+      <w:r>
+        <w:t xml:space="preserve"> </w:t>
+      </w:r>
+      <w:proofErr w:type="spellStart"/>
+      <w:r>
+        <w:t>chỉnh</w:t>
+      </w:r>
+      <w:proofErr w:type="spellEnd"/>
+      <w:r>
+        <w:t xml:space="preserve"> </w:t>
+      </w:r>
+      <w:proofErr w:type="spellStart"/>
+      <w:r>
+        <w:t>sửa</w:t>
+      </w:r>
+      <w:proofErr w:type="spellEnd"/>
+      <w:r>
+        <w:t xml:space="preserve"> </w:t>
+      </w:r>
+      <w:proofErr w:type="spellStart"/>
+      <w:r>
+        <w:t>những</w:t>
+      </w:r>
+      <w:proofErr w:type="spellEnd"/>
+      <w:r>
+        <w:t xml:space="preserve"> </w:t>
+      </w:r>
+      <w:proofErr w:type="spellStart"/>
+      <w:r>
+        <w:t>nhà</w:t>
+      </w:r>
+      <w:proofErr w:type="spellEnd"/>
+      <w:r>
+        <w:t xml:space="preserve"> </w:t>
+      </w:r>
+      <w:proofErr w:type="spellStart"/>
+      <w:r>
+        <w:t>xe</w:t>
+      </w:r>
+      <w:proofErr w:type="spellEnd"/>
+      <w:r>
+        <w:t xml:space="preserve"> </w:t>
+      </w:r>
+      <w:proofErr w:type="spellStart"/>
+      <w:r>
+        <w:t>đã</w:t>
+      </w:r>
+      <w:proofErr w:type="spellEnd"/>
+      <w:r>
+        <w:t xml:space="preserve"> </w:t>
+      </w:r>
+      <w:proofErr w:type="spellStart"/>
+      <w:r>
+        <w:t>đogns</w:t>
+      </w:r>
+      <w:proofErr w:type="spellEnd"/>
+      <w:r>
+        <w:t xml:space="preserve"> </w:t>
+      </w:r>
+      <w:proofErr w:type="spellStart"/>
+      <w:r>
+        <w:t>cửa</w:t>
+      </w:r>
+      <w:proofErr w:type="spellEnd"/>
+    </w:p>
+    <w:p>
+      <w:pPr>
+        <w:pStyle w:val="ListParagraph"/>
+        <w:numPr>
+          <w:ilvl w:val="0"/>
+          <w:numId w:val="5"/>
+        </w:numPr>
+      </w:pPr>
+      <w:proofErr w:type="spellStart"/>
+      <w:r>
+        <w:rPr>
+          <w:color w:val="FF0000"/>
+        </w:rPr>
+        <w:t>Vấn</w:t>
+      </w:r>
+      <w:proofErr w:type="spellEnd"/>
+      <w:r>
+        <w:rPr>
+          <w:color w:val="FF0000"/>
+        </w:rPr>
+        <w:t xml:space="preserve"> </w:t>
+      </w:r>
+      <w:proofErr w:type="spellStart"/>
+      <w:r>
+        <w:rPr>
+          <w:color w:val="FF0000"/>
+        </w:rPr>
+        <w:t>đề</w:t>
+      </w:r>
+      <w:proofErr w:type="spellEnd"/>
+      <w:r>
+        <w:rPr>
+          <w:color w:val="FF0000"/>
+        </w:rPr>
+        <w:t xml:space="preserve">: Khi </w:t>
+      </w:r>
+      <w:proofErr w:type="spellStart"/>
+      <w:r>
+        <w:rPr>
+          <w:color w:val="FF0000"/>
+        </w:rPr>
+        <w:t>thay</w:t>
+      </w:r>
+      <w:proofErr w:type="spellEnd"/>
+      <w:r>
+        <w:rPr>
+          <w:color w:val="FF0000"/>
+        </w:rPr>
+        <w:t xml:space="preserve"> </w:t>
+      </w:r>
+      <w:proofErr w:type="spellStart"/>
+      <w:r>
+        <w:rPr>
+          <w:color w:val="FF0000"/>
+        </w:rPr>
+        <w:t>đổi</w:t>
+      </w:r>
+      <w:proofErr w:type="spellEnd"/>
+      <w:r>
+        <w:rPr>
+          <w:color w:val="FF0000"/>
+        </w:rPr>
+        <w:t xml:space="preserve"> </w:t>
+      </w:r>
+      <w:proofErr w:type="spellStart"/>
+      <w:r>
+        <w:rPr>
+          <w:color w:val="FF0000"/>
+        </w:rPr>
+        <w:t>Sức</w:t>
+      </w:r>
+      <w:proofErr w:type="spellEnd"/>
+      <w:r>
+        <w:rPr>
+          <w:color w:val="FF0000"/>
+        </w:rPr>
+        <w:t xml:space="preserve"> </w:t>
+      </w:r>
+      <w:proofErr w:type="spellStart"/>
+      <w:r>
+        <w:rPr>
+          <w:color w:val="FF0000"/>
+        </w:rPr>
+        <w:t>chứa</w:t>
+      </w:r>
+      <w:proofErr w:type="spellEnd"/>
+      <w:r>
+        <w:rPr>
+          <w:color w:val="FF0000"/>
+        </w:rPr>
+        <w:t xml:space="preserve"> </w:t>
+      </w:r>
+      <w:proofErr w:type="spellStart"/>
+      <w:r>
+        <w:rPr>
+          <w:color w:val="FF0000"/>
+        </w:rPr>
+        <w:t>dẫn</w:t>
+      </w:r>
+      <w:proofErr w:type="spellEnd"/>
+      <w:r>
+        <w:rPr>
+          <w:color w:val="FF0000"/>
+        </w:rPr>
+        <w:t xml:space="preserve"> </w:t>
+      </w:r>
+      <w:proofErr w:type="spellStart"/>
+      <w:r>
+        <w:rPr>
+          <w:color w:val="FF0000"/>
+        </w:rPr>
+        <w:t>tới</w:t>
+      </w:r>
+      <w:proofErr w:type="spellEnd"/>
+      <w:r>
+        <w:rPr>
+          <w:color w:val="FF0000"/>
+        </w:rPr>
+        <w:t xml:space="preserve"> </w:t>
+      </w:r>
+      <w:proofErr w:type="spellStart"/>
+      <w:r>
+        <w:rPr>
+          <w:color w:val="FF0000"/>
+        </w:rPr>
+        <w:t>số</w:t>
+      </w:r>
+      <w:proofErr w:type="spellEnd"/>
+      <w:r>
+        <w:rPr>
+          <w:color w:val="FF0000"/>
+        </w:rPr>
+        <w:t xml:space="preserve"> </w:t>
+      </w:r>
+      <w:proofErr w:type="spellStart"/>
+      <w:r>
+        <w:rPr>
+          <w:color w:val="FF0000"/>
+        </w:rPr>
+        <w:t>lược</w:t>
+      </w:r>
+      <w:proofErr w:type="spellEnd"/>
+      <w:r>
+        <w:rPr>
+          <w:color w:val="FF0000"/>
+        </w:rPr>
+        <w:t xml:space="preserve"> </w:t>
+      </w:r>
+      <w:proofErr w:type="spellStart"/>
+      <w:r>
+        <w:rPr>
+          <w:color w:val="FF0000"/>
+        </w:rPr>
+        <w:t>chỗ</w:t>
+      </w:r>
+      <w:proofErr w:type="spellEnd"/>
+      <w:r>
+        <w:rPr>
+          <w:color w:val="FF0000"/>
+        </w:rPr>
+        <w:t xml:space="preserve"> </w:t>
+      </w:r>
+      <w:proofErr w:type="spellStart"/>
+      <w:r>
+        <w:rPr>
+          <w:color w:val="FF0000"/>
+        </w:rPr>
+        <w:t>trống</w:t>
+      </w:r>
+      <w:proofErr w:type="spellEnd"/>
+      <w:r>
+        <w:rPr>
+          <w:color w:val="FF0000"/>
+        </w:rPr>
+        <w:t xml:space="preserve"> </w:t>
+      </w:r>
+      <w:proofErr w:type="spellStart"/>
+      <w:r>
+        <w:rPr>
+          <w:color w:val="FF0000"/>
+        </w:rPr>
+        <w:t>thay</w:t>
+      </w:r>
+      <w:proofErr w:type="spellEnd"/>
+      <w:r>
+        <w:rPr>
+          <w:color w:val="FF0000"/>
+        </w:rPr>
+        <w:t xml:space="preserve"> </w:t>
+      </w:r>
+      <w:proofErr w:type="spellStart"/>
+      <w:r>
+        <w:rPr>
+          <w:color w:val="FF0000"/>
+        </w:rPr>
+        <w:t>đổi</w:t>
+      </w:r>
+      <w:proofErr w:type="spellEnd"/>
+      <w:r>
+        <w:rPr>
+          <w:color w:val="FF0000"/>
+        </w:rPr>
+        <w:t>.</w:t>
+      </w:r>
+      <w:r>
+        <w:rPr>
+          <w:color w:val="FF0000"/>
+        </w:rPr>
+        <w:t xml:space="preserve"> </w:t>
+      </w:r>
+      <w:proofErr w:type="spellStart"/>
+      <w:r>
+        <w:rPr>
+          <w:color w:val="FF0000"/>
+        </w:rPr>
+        <w:t>Chỉ</w:t>
+      </w:r>
+      <w:proofErr w:type="spellEnd"/>
+      <w:r>
+        <w:rPr>
+          <w:color w:val="FF0000"/>
+        </w:rPr>
+        <w:t xml:space="preserve"> </w:t>
+      </w:r>
+      <w:proofErr w:type="spellStart"/>
+      <w:r>
+        <w:rPr>
+          <w:color w:val="FF0000"/>
+        </w:rPr>
+        <w:t>được</w:t>
+      </w:r>
+      <w:proofErr w:type="spellEnd"/>
+      <w:r>
+        <w:rPr>
+          <w:color w:val="FF0000"/>
+        </w:rPr>
+        <w:t xml:space="preserve"> </w:t>
+      </w:r>
+      <w:proofErr w:type="spellStart"/>
+      <w:r>
+        <w:rPr>
+          <w:color w:val="FF0000"/>
+        </w:rPr>
+        <w:t>thay</w:t>
+      </w:r>
+      <w:proofErr w:type="spellEnd"/>
+      <w:r>
+        <w:rPr>
+          <w:color w:val="FF0000"/>
+        </w:rPr>
+        <w:t xml:space="preserve"> </w:t>
+      </w:r>
+      <w:proofErr w:type="spellStart"/>
+      <w:r>
+        <w:rPr>
+          <w:color w:val="FF0000"/>
+        </w:rPr>
+        <w:t>đổi</w:t>
+      </w:r>
+      <w:proofErr w:type="spellEnd"/>
+      <w:r>
+        <w:rPr>
+          <w:color w:val="FF0000"/>
+        </w:rPr>
+        <w:t xml:space="preserve"> </w:t>
+      </w:r>
+      <w:proofErr w:type="spellStart"/>
+      <w:r>
+        <w:rPr>
+          <w:color w:val="FF0000"/>
+        </w:rPr>
+        <w:t>dữ</w:t>
+      </w:r>
+      <w:proofErr w:type="spellEnd"/>
+      <w:r>
+        <w:rPr>
+          <w:color w:val="FF0000"/>
+        </w:rPr>
+        <w:t xml:space="preserve"> </w:t>
+      </w:r>
+      <w:proofErr w:type="spellStart"/>
+      <w:r>
+        <w:rPr>
+          <w:color w:val="FF0000"/>
+        </w:rPr>
+        <w:t>liệu</w:t>
+      </w:r>
+      <w:proofErr w:type="spellEnd"/>
+      <w:r>
+        <w:rPr>
+          <w:color w:val="FF0000"/>
+        </w:rPr>
+        <w:t xml:space="preserve"> </w:t>
+      </w:r>
+      <w:proofErr w:type="spellStart"/>
+      <w:r>
+        <w:rPr>
+          <w:color w:val="FF0000"/>
+        </w:rPr>
+        <w:t>khi</w:t>
+      </w:r>
+      <w:proofErr w:type="spellEnd"/>
+      <w:r>
+        <w:rPr>
+          <w:color w:val="FF0000"/>
+        </w:rPr>
+        <w:t xml:space="preserve"> </w:t>
+      </w:r>
+      <w:proofErr w:type="spellStart"/>
+      <w:r>
+        <w:rPr>
+          <w:color w:val="FF0000"/>
+        </w:rPr>
+        <w:t>bãi</w:t>
+      </w:r>
+      <w:proofErr w:type="spellEnd"/>
+      <w:r>
+        <w:rPr>
+          <w:color w:val="FF0000"/>
+        </w:rPr>
+        <w:t xml:space="preserve"> </w:t>
+      </w:r>
+      <w:proofErr w:type="spellStart"/>
+      <w:r>
+        <w:rPr>
+          <w:color w:val="FF0000"/>
+        </w:rPr>
+        <w:t>xe</w:t>
+      </w:r>
+      <w:proofErr w:type="spellEnd"/>
+      <w:r>
+        <w:rPr>
+          <w:color w:val="FF0000"/>
+        </w:rPr>
+        <w:t xml:space="preserve"> </w:t>
+      </w:r>
+      <w:proofErr w:type="spellStart"/>
+      <w:r>
+        <w:rPr>
+          <w:color w:val="FF0000"/>
+        </w:rPr>
+        <w:t>không</w:t>
+      </w:r>
+      <w:proofErr w:type="spellEnd"/>
+      <w:r>
+        <w:rPr>
+          <w:color w:val="FF0000"/>
+        </w:rPr>
+        <w:t xml:space="preserve"> </w:t>
+      </w:r>
+      <w:proofErr w:type="spellStart"/>
+      <w:r>
+        <w:rPr>
+          <w:color w:val="FF0000"/>
+        </w:rPr>
+        <w:t>có</w:t>
+      </w:r>
+      <w:proofErr w:type="spellEnd"/>
+      <w:r>
+        <w:rPr>
+          <w:color w:val="FF0000"/>
+        </w:rPr>
+        <w:t xml:space="preserve"> </w:t>
+      </w:r>
+      <w:proofErr w:type="spellStart"/>
+      <w:r>
+        <w:rPr>
+          <w:color w:val="FF0000"/>
+        </w:rPr>
+        <w:t>người</w:t>
+      </w:r>
+      <w:proofErr w:type="spellEnd"/>
+      <w:r>
+        <w:rPr>
+          <w:color w:val="FF0000"/>
+        </w:rPr>
+        <w:t xml:space="preserve"> </w:t>
+      </w:r>
+      <w:proofErr w:type="spellStart"/>
+      <w:r>
+        <w:rPr>
+          <w:color w:val="FF0000"/>
+        </w:rPr>
+        <w:t>đỗ</w:t>
+      </w:r>
+      <w:proofErr w:type="spellEnd"/>
+      <w:r>
+        <w:rPr>
+          <w:color w:val="FF0000"/>
+        </w:rPr>
+        <w:t>.</w:t>
+      </w:r>
+      <w:r>
+        <w:rPr>
+          <w:color w:val="FF0000"/>
+        </w:rPr>
+        <w:t xml:space="preserve"> </w:t>
+      </w:r>
+      <w:proofErr w:type="gramStart"/>
+      <w:r>
+        <w:rPr>
+          <w:color w:val="FF0000"/>
+        </w:rPr>
+        <w:t xml:space="preserve">( </w:t>
+      </w:r>
+      <w:proofErr w:type="spellStart"/>
+      <w:r>
+        <w:rPr>
+          <w:color w:val="FF0000"/>
+        </w:rPr>
+        <w:t>Đã</w:t>
+      </w:r>
+      <w:proofErr w:type="spellEnd"/>
+      <w:proofErr w:type="gramEnd"/>
+      <w:r>
+        <w:rPr>
+          <w:color w:val="FF0000"/>
+        </w:rPr>
+        <w:t xml:space="preserve"> </w:t>
+      </w:r>
+      <w:proofErr w:type="spellStart"/>
+      <w:r>
+        <w:rPr>
+          <w:color w:val="FF0000"/>
+        </w:rPr>
+        <w:t>xong</w:t>
+      </w:r>
+      <w:proofErr w:type="spellEnd"/>
+      <w:r>
+        <w:rPr>
+          <w:color w:val="FF0000"/>
+        </w:rPr>
+        <w:t>)</w:t>
       </w:r>
     </w:p>
     <w:p>
@@ -903,10 +3968,394 @@
       <w:pPr>
         <w:pStyle w:val="ListParagraph"/>
       </w:pPr>
-      <w:r>
-        <w:t>Xóa toàn bộ dữ liệu liên quan tới Name park</w:t>
-      </w:r>
-      <w:r>
+      <w:proofErr w:type="spellStart"/>
+      <w:r>
+        <w:t>Xóa</w:t>
+      </w:r>
+      <w:proofErr w:type="spellEnd"/>
+      <w:r>
+        <w:t xml:space="preserve"> </w:t>
+      </w:r>
+      <w:proofErr w:type="spellStart"/>
+      <w:r>
+        <w:t>toàn</w:t>
+      </w:r>
+      <w:proofErr w:type="spellEnd"/>
+      <w:r>
+        <w:t xml:space="preserve"> </w:t>
+      </w:r>
+      <w:proofErr w:type="spellStart"/>
+      <w:r>
+        <w:t>bộ</w:t>
+      </w:r>
+      <w:proofErr w:type="spellEnd"/>
+      <w:r>
+        <w:t xml:space="preserve"> </w:t>
+      </w:r>
+      <w:proofErr w:type="spellStart"/>
+      <w:r>
+        <w:t>dữ</w:t>
+      </w:r>
+      <w:proofErr w:type="spellEnd"/>
+      <w:r>
+        <w:t xml:space="preserve"> </w:t>
+      </w:r>
+      <w:proofErr w:type="spellStart"/>
+      <w:r>
+        <w:t>liệu</w:t>
+      </w:r>
+      <w:proofErr w:type="spellEnd"/>
+      <w:r>
+        <w:t xml:space="preserve"> </w:t>
+      </w:r>
+      <w:proofErr w:type="spellStart"/>
+      <w:r>
+        <w:t>liên</w:t>
+      </w:r>
+      <w:proofErr w:type="spellEnd"/>
+      <w:r>
+        <w:t xml:space="preserve"> </w:t>
+      </w:r>
+      <w:proofErr w:type="spellStart"/>
+      <w:r>
+        <w:t>quan</w:t>
+      </w:r>
+      <w:proofErr w:type="spellEnd"/>
+      <w:r>
+        <w:t xml:space="preserve"> </w:t>
+      </w:r>
+      <w:proofErr w:type="spellStart"/>
+      <w:r>
+        <w:t>tới</w:t>
+      </w:r>
+      <w:proofErr w:type="spellEnd"/>
+      <w:r>
+        <w:t xml:space="preserve"> </w:t>
+      </w:r>
+      <w:proofErr w:type="gramStart"/>
+      <w:r>
+        <w:t>Name park</w:t>
+      </w:r>
+      <w:proofErr w:type="gramEnd"/>
+    </w:p>
+    <w:p>
+      <w:pPr>
+        <w:pStyle w:val="ListParagraph"/>
+      </w:pPr>
+      <w:r>
+        <w:t xml:space="preserve"> </w:t>
+      </w:r>
+      <w:r>
+        <w:rPr>
+          <w:rFonts w:ascii="Cascadia Mono" w:hAnsi="Cascadia Mono" w:cs="Cascadia Mono"/>
+          <w:color w:val="000000"/>
+          <w:sz w:val="19"/>
+          <w:szCs w:val="19"/>
+        </w:rPr>
+        <w:t xml:space="preserve"> </w:t>
+      </w:r>
+      <w:r>
+        <w:rPr>
+          <w:rFonts w:ascii="Cascadia Mono" w:hAnsi="Cascadia Mono" w:cs="Cascadia Mono"/>
+          <w:color w:val="008000"/>
+          <w:sz w:val="19"/>
+          <w:szCs w:val="19"/>
+        </w:rPr>
+        <w:t xml:space="preserve">// </w:t>
+      </w:r>
+      <w:proofErr w:type="spellStart"/>
+      <w:r>
+        <w:rPr>
+          <w:rFonts w:ascii="Cascadia Mono" w:hAnsi="Cascadia Mono" w:cs="Cascadia Mono"/>
+          <w:color w:val="008000"/>
+          <w:sz w:val="19"/>
+          <w:szCs w:val="19"/>
+        </w:rPr>
+        <w:t>Loi</w:t>
+      </w:r>
+      <w:proofErr w:type="spellEnd"/>
+      <w:r>
+        <w:rPr>
+          <w:rFonts w:ascii="Cascadia Mono" w:hAnsi="Cascadia Mono" w:cs="Cascadia Mono"/>
+          <w:color w:val="008000"/>
+          <w:sz w:val="19"/>
+          <w:szCs w:val="19"/>
+        </w:rPr>
+        <w:t xml:space="preserve"> </w:t>
+      </w:r>
+      <w:proofErr w:type="spellStart"/>
+      <w:r>
+        <w:rPr>
+          <w:rFonts w:ascii="Cascadia Mono" w:hAnsi="Cascadia Mono" w:cs="Cascadia Mono"/>
+          <w:color w:val="008000"/>
+          <w:sz w:val="19"/>
+          <w:szCs w:val="19"/>
+        </w:rPr>
+        <w:t>khi</w:t>
+      </w:r>
+      <w:proofErr w:type="spellEnd"/>
+      <w:r>
+        <w:rPr>
+          <w:rFonts w:ascii="Cascadia Mono" w:hAnsi="Cascadia Mono" w:cs="Cascadia Mono"/>
+          <w:color w:val="008000"/>
+          <w:sz w:val="19"/>
+          <w:szCs w:val="19"/>
+        </w:rPr>
+        <w:t xml:space="preserve"> nut Delete </w:t>
+      </w:r>
+      <w:proofErr w:type="spellStart"/>
+      <w:r>
+        <w:rPr>
+          <w:rFonts w:ascii="Cascadia Mono" w:hAnsi="Cascadia Mono" w:cs="Cascadia Mono"/>
+          <w:color w:val="008000"/>
+          <w:sz w:val="19"/>
+          <w:szCs w:val="19"/>
+        </w:rPr>
+        <w:t>Xoa</w:t>
+      </w:r>
+      <w:proofErr w:type="spellEnd"/>
+      <w:r>
+        <w:rPr>
+          <w:rFonts w:ascii="Cascadia Mono" w:hAnsi="Cascadia Mono" w:cs="Cascadia Mono"/>
+          <w:color w:val="008000"/>
+          <w:sz w:val="19"/>
+          <w:szCs w:val="19"/>
+        </w:rPr>
+        <w:t xml:space="preserve"> </w:t>
+      </w:r>
+      <w:proofErr w:type="spellStart"/>
+      <w:r>
+        <w:rPr>
+          <w:rFonts w:ascii="Cascadia Mono" w:hAnsi="Cascadia Mono" w:cs="Cascadia Mono"/>
+          <w:color w:val="008000"/>
+          <w:sz w:val="19"/>
+          <w:szCs w:val="19"/>
+        </w:rPr>
+        <w:t>comboBox</w:t>
+      </w:r>
+      <w:proofErr w:type="spellEnd"/>
+      <w:r>
+        <w:rPr>
+          <w:rFonts w:ascii="Cascadia Mono" w:hAnsi="Cascadia Mono" w:cs="Cascadia Mono"/>
+          <w:color w:val="008000"/>
+          <w:sz w:val="19"/>
+          <w:szCs w:val="19"/>
+        </w:rPr>
+        <w:t xml:space="preserve"> </w:t>
+      </w:r>
+      <w:proofErr w:type="spellStart"/>
+      <w:r>
+        <w:rPr>
+          <w:rFonts w:ascii="Cascadia Mono" w:hAnsi="Cascadia Mono" w:cs="Cascadia Mono"/>
+          <w:color w:val="008000"/>
+          <w:sz w:val="19"/>
+          <w:szCs w:val="19"/>
+        </w:rPr>
+        <w:t>rỗng</w:t>
+      </w:r>
+      <w:proofErr w:type="spellEnd"/>
+    </w:p>
+    <w:p>
+      <w:pPr>
+        <w:pStyle w:val="ListParagraph"/>
+        <w:rPr>
+          <w:color w:val="FF0000"/>
+        </w:rPr>
+      </w:pPr>
+      <w:proofErr w:type="spellStart"/>
+      <w:r>
+        <w:rPr>
+          <w:color w:val="FF0000"/>
+        </w:rPr>
+        <w:t>Xử</w:t>
+      </w:r>
+      <w:proofErr w:type="spellEnd"/>
+      <w:r>
+        <w:rPr>
+          <w:color w:val="FF0000"/>
+        </w:rPr>
+        <w:t xml:space="preserve"> </w:t>
+      </w:r>
+      <w:proofErr w:type="spellStart"/>
+      <w:r>
+        <w:rPr>
+          <w:color w:val="FF0000"/>
+        </w:rPr>
+        <w:t>lí</w:t>
+      </w:r>
+      <w:proofErr w:type="spellEnd"/>
+      <w:r>
+        <w:rPr>
+          <w:color w:val="FF0000"/>
+        </w:rPr>
+        <w:t xml:space="preserve"> </w:t>
+      </w:r>
+      <w:proofErr w:type="spellStart"/>
+      <w:r>
+        <w:rPr>
+          <w:color w:val="FF0000"/>
+        </w:rPr>
+        <w:t>Bãi</w:t>
+      </w:r>
+      <w:proofErr w:type="spellEnd"/>
+      <w:r>
+        <w:rPr>
+          <w:color w:val="FF0000"/>
+        </w:rPr>
+        <w:t xml:space="preserve"> </w:t>
+      </w:r>
+      <w:proofErr w:type="spellStart"/>
+      <w:r>
+        <w:rPr>
+          <w:color w:val="FF0000"/>
+        </w:rPr>
+        <w:t>xe</w:t>
+      </w:r>
+      <w:proofErr w:type="spellEnd"/>
+      <w:r>
+        <w:rPr>
+          <w:color w:val="FF0000"/>
+        </w:rPr>
+        <w:t xml:space="preserve"> </w:t>
+      </w:r>
+      <w:proofErr w:type="spellStart"/>
+      <w:r>
+        <w:rPr>
+          <w:color w:val="FF0000"/>
+        </w:rPr>
+        <w:t>Đóng</w:t>
+      </w:r>
+      <w:proofErr w:type="spellEnd"/>
+      <w:r>
+        <w:rPr>
+          <w:color w:val="FF0000"/>
+        </w:rPr>
+        <w:t xml:space="preserve"> </w:t>
+      </w:r>
+      <w:proofErr w:type="spellStart"/>
+      <w:r>
+        <w:rPr>
+          <w:color w:val="FF0000"/>
+        </w:rPr>
+        <w:t>cửa</w:t>
+      </w:r>
+      <w:proofErr w:type="spellEnd"/>
+      <w:r>
+        <w:rPr>
+          <w:color w:val="FF0000"/>
+        </w:rPr>
+        <w:t xml:space="preserve"> </w:t>
+      </w:r>
+      <w:proofErr w:type="spellStart"/>
+      <w:r>
+        <w:rPr>
+          <w:color w:val="FF0000"/>
+        </w:rPr>
+        <w:t>và</w:t>
+      </w:r>
+      <w:proofErr w:type="spellEnd"/>
+      <w:r>
+        <w:rPr>
+          <w:color w:val="FF0000"/>
+        </w:rPr>
+        <w:t xml:space="preserve"> </w:t>
+      </w:r>
+      <w:proofErr w:type="spellStart"/>
+      <w:r>
+        <w:rPr>
+          <w:color w:val="FF0000"/>
+        </w:rPr>
+        <w:t>đuổi</w:t>
+      </w:r>
+      <w:proofErr w:type="spellEnd"/>
+      <w:r>
+        <w:rPr>
+          <w:color w:val="FF0000"/>
+        </w:rPr>
+        <w:t xml:space="preserve"> </w:t>
+      </w:r>
+      <w:proofErr w:type="spellStart"/>
+      <w:r>
+        <w:rPr>
+          <w:color w:val="FF0000"/>
+        </w:rPr>
+        <w:t>hết</w:t>
+      </w:r>
+      <w:proofErr w:type="spellEnd"/>
+      <w:r>
+        <w:rPr>
+          <w:color w:val="FF0000"/>
+        </w:rPr>
+        <w:t xml:space="preserve"> </w:t>
+      </w:r>
+      <w:proofErr w:type="spellStart"/>
+      <w:r>
+        <w:rPr>
+          <w:color w:val="FF0000"/>
+        </w:rPr>
+        <w:t>các</w:t>
+      </w:r>
+      <w:proofErr w:type="spellEnd"/>
+      <w:r>
+        <w:rPr>
+          <w:color w:val="FF0000"/>
+        </w:rPr>
+        <w:t xml:space="preserve"> </w:t>
+      </w:r>
+      <w:proofErr w:type="spellStart"/>
+      <w:r>
+        <w:rPr>
+          <w:color w:val="FF0000"/>
+        </w:rPr>
+        <w:t>xe</w:t>
+      </w:r>
+      <w:proofErr w:type="spellEnd"/>
+      <w:r>
+        <w:rPr>
+          <w:color w:val="FF0000"/>
+        </w:rPr>
+        <w:t xml:space="preserve"> </w:t>
+      </w:r>
+      <w:proofErr w:type="spellStart"/>
+      <w:r>
+        <w:rPr>
+          <w:color w:val="FF0000"/>
+        </w:rPr>
+        <w:t>còn</w:t>
+      </w:r>
+      <w:proofErr w:type="spellEnd"/>
+      <w:r>
+        <w:rPr>
+          <w:color w:val="FF0000"/>
+        </w:rPr>
+        <w:t xml:space="preserve"> </w:t>
+      </w:r>
+      <w:proofErr w:type="spellStart"/>
+      <w:r>
+        <w:rPr>
+          <w:color w:val="FF0000"/>
+        </w:rPr>
+        <w:t>trong</w:t>
+      </w:r>
+      <w:proofErr w:type="spellEnd"/>
+      <w:r>
+        <w:rPr>
+          <w:color w:val="FF0000"/>
+        </w:rPr>
+        <w:t xml:space="preserve"> </w:t>
+      </w:r>
+      <w:proofErr w:type="spellStart"/>
+      <w:r>
+        <w:rPr>
+          <w:color w:val="FF0000"/>
+        </w:rPr>
+        <w:t>đó</w:t>
+      </w:r>
+      <w:proofErr w:type="spellEnd"/>
+      <w:r>
+        <w:rPr>
+          <w:color w:val="FF0000"/>
+        </w:rPr>
         <w:br w:type="page"/>
       </w:r>
     </w:p>
@@ -916,32 +4365,116 @@
       </w:pPr>
       <w:r>
         <w:lastRenderedPageBreak/>
-        <w:t>Ứng dụng sử dụng</w:t>
-      </w:r>
-    </w:p>
-    <w:p>
-      <w:pPr>
-        <w:pStyle w:val="ListParagraph"/>
-      </w:pPr>
+        <w:br w:type="page"/>
+      </w:r>
+    </w:p>
+    <w:p>
+      <w:pPr>
+        <w:pStyle w:val="ListParagraph"/>
+      </w:pPr>
+      <w:proofErr w:type="spellStart"/>
+      <w:r>
+        <w:lastRenderedPageBreak/>
+        <w:t>Ứng</w:t>
+      </w:r>
+      <w:proofErr w:type="spellEnd"/>
+      <w:r>
+        <w:t xml:space="preserve"> </w:t>
+      </w:r>
+      <w:proofErr w:type="spellStart"/>
+      <w:r>
+        <w:t>dụng</w:t>
+      </w:r>
+      <w:proofErr w:type="spellEnd"/>
+      <w:r>
+        <w:t xml:space="preserve"> </w:t>
+      </w:r>
+      <w:proofErr w:type="spellStart"/>
+      <w:r>
+        <w:t>sử</w:t>
+      </w:r>
+      <w:proofErr w:type="spellEnd"/>
+      <w:r>
+        <w:t xml:space="preserve"> </w:t>
+      </w:r>
+      <w:proofErr w:type="spellStart"/>
+      <w:r>
+        <w:t>dụng</w:t>
+      </w:r>
+      <w:proofErr w:type="spellEnd"/>
+    </w:p>
+    <w:p>
+      <w:pPr>
+        <w:pStyle w:val="ListParagraph"/>
+      </w:pPr>
+      <w:proofErr w:type="spellStart"/>
       <w:r>
         <w:t>Github</w:t>
       </w:r>
-    </w:p>
-    <w:p>
-      <w:pPr>
-        <w:pStyle w:val="ListParagraph"/>
-      </w:pPr>
-    </w:p>
-    <w:p>
-      <w:pPr>
-        <w:pStyle w:val="ListParagraph"/>
-      </w:pPr>
+      <w:proofErr w:type="spellEnd"/>
+    </w:p>
+    <w:p>
+      <w:pPr>
+        <w:pStyle w:val="ListParagraph"/>
+      </w:pPr>
+    </w:p>
+    <w:p>
+      <w:pPr>
+        <w:pStyle w:val="ListParagraph"/>
+      </w:pPr>
+      <w:proofErr w:type="spellStart"/>
       <w:r>
         <w:t>RoboFlow</w:t>
       </w:r>
-      <w:r>
-        <w:t>: Xây dựng model nhận diện kí tự</w:t>
-      </w:r>
+      <w:proofErr w:type="spellEnd"/>
+      <w:r>
+        <w:t xml:space="preserve">: </w:t>
+      </w:r>
+      <w:proofErr w:type="spellStart"/>
+      <w:r>
+        <w:t>Xây</w:t>
+      </w:r>
+      <w:proofErr w:type="spellEnd"/>
+      <w:r>
+        <w:t xml:space="preserve"> </w:t>
+      </w:r>
+      <w:proofErr w:type="spellStart"/>
+      <w:r>
+        <w:t>dựng</w:t>
+      </w:r>
+      <w:proofErr w:type="spellEnd"/>
+      <w:r>
+        <w:t xml:space="preserve"> model </w:t>
+      </w:r>
+      <w:proofErr w:type="spellStart"/>
+      <w:r>
+        <w:t>nhận</w:t>
+      </w:r>
+      <w:proofErr w:type="spellEnd"/>
+      <w:r>
+        <w:t xml:space="preserve"> </w:t>
+      </w:r>
+      <w:proofErr w:type="spellStart"/>
+      <w:r>
+        <w:t>diện</w:t>
+      </w:r>
+      <w:proofErr w:type="spellEnd"/>
+      <w:r>
+        <w:t xml:space="preserve"> </w:t>
+      </w:r>
+      <w:proofErr w:type="spellStart"/>
+      <w:r>
+        <w:t>kí</w:t>
+      </w:r>
+      <w:proofErr w:type="spellEnd"/>
+      <w:r>
+        <w:t xml:space="preserve"> </w:t>
+      </w:r>
+      <w:proofErr w:type="spellStart"/>
+      <w:r>
+        <w:t>tự</w:t>
+      </w:r>
+      <w:proofErr w:type="spellEnd"/>
     </w:p>
     <w:p>
       <w:pPr>

</xml_diff>